<commit_message>
Primeira versão dos Slides
</commit_message>
<xml_diff>
--- a/ProgWeb-Trabalho.docx
+++ b/ProgWeb-Trabalho.docx
@@ -153,7 +153,7 @@
     <w:p/>
     <w:p>
       <w:pPr>
-        <w:pStyle w:val="Heading1"/>
+        <w:pStyle w:val="Ttulo1"/>
         <w:jc w:val="center"/>
       </w:pPr>
       <w:bookmarkStart w:id="0" w:name="h.td6yndvordv6" w:colFirst="0" w:colLast="0"/>
@@ -167,7 +167,7 @@
     </w:p>
     <w:p>
       <w:pPr>
-        <w:pStyle w:val="Heading1"/>
+        <w:pStyle w:val="Ttulo1"/>
         <w:jc w:val="center"/>
         <w:rPr>
           <w:lang w:val="en-US"/>
@@ -266,15 +266,7 @@
         <w:jc w:val="right"/>
       </w:pPr>
       <w:r>
-        <w:t xml:space="preserve">Integrantes: </w:t>
-      </w:r>
-      <w:proofErr w:type="spellStart"/>
-      <w:r>
-        <w:t>Kanan</w:t>
-      </w:r>
-      <w:proofErr w:type="spellEnd"/>
-      <w:r>
-        <w:t xml:space="preserve"> Castro</w:t>
+        <w:t>Integrantes: Kanan Castro</w:t>
       </w:r>
     </w:p>
     <w:p>
@@ -305,15 +297,21 @@
         <w:t xml:space="preserve">Santo André, </w:t>
       </w:r>
       <w:r>
-        <w:t>12</w:t>
-      </w:r>
-      <w:r>
-        <w:t xml:space="preserve"> de julho de 2015</w:t>
-      </w:r>
-    </w:p>
-    <w:p>
-      <w:pPr>
-        <w:pStyle w:val="Heading1"/>
+        <w:t>11</w:t>
+      </w:r>
+      <w:r>
+        <w:t xml:space="preserve"> de </w:t>
+      </w:r>
+      <w:r>
+        <w:t>agosto</w:t>
+      </w:r>
+      <w:r>
+        <w:t xml:space="preserve"> de 2015</w:t>
+      </w:r>
+    </w:p>
+    <w:p>
+      <w:pPr>
+        <w:pStyle w:val="Ttulo1"/>
         <w:spacing w:after="200"/>
       </w:pPr>
       <w:r>
@@ -329,16 +327,17 @@
       <w:r>
         <w:t xml:space="preserve">Tendo em vista o transito presente em grandes metrópoles e o alto custo para manter um veículo próprio, a ideia de alugar um </w:t>
       </w:r>
-      <w:proofErr w:type="spellStart"/>
-      <w:r>
-        <w:t>veiculo</w:t>
-      </w:r>
-      <w:proofErr w:type="spellEnd"/>
-      <w:r>
-        <w:t xml:space="preserve"> ou pegar uma carona em situações específicas se torna muito agradável para o orçamento e para o bem estar, pensando nisso, </w:t>
-      </w:r>
-      <w:r>
-        <w:t>o sistema tem dois módulos:</w:t>
+      <w:r>
+        <w:t>automóvel</w:t>
+      </w:r>
+      <w:r>
+        <w:t xml:space="preserve"> ou pegar uma carona em situações específicas se torna muito agradável para o orçamento e para o </w:t>
+      </w:r>
+      <w:r>
+        <w:t>bem-estar</w:t>
+      </w:r>
+      <w:r>
+        <w:t>, pensando nisso, o sistema tem dois módulos:</w:t>
       </w:r>
     </w:p>
     <w:p>
@@ -372,29 +371,19 @@
       </w:r>
       <w:proofErr w:type="spellEnd"/>
       <w:r>
-        <w:t xml:space="preserve"> é um sistema de locação de carros via web, que visa a facilitar o envio de solicitação de locação de um veículo e o envio de documentos, evitando a burocracia na hora da retirada do veículo, e garantindo a rese</w:t>
-      </w:r>
-      <w:r>
-        <w:t>rva do mesmo para não haver surpresas na hora da locação para o usuário final.</w:t>
-      </w:r>
-    </w:p>
-    <w:p>
-      <w:pPr>
-        <w:jc w:val="both"/>
-      </w:pPr>
+        <w:t xml:space="preserve"> é um sistema de locação de carros via web, que visa a facilitar o envio de solicitação de locação de um veículo e o envio de documentos, evitando a burocracia na hora da retirada do veículo, e garantindo a reserva do mesmo para não haver surpresas na hora da locação para o usuário final.</w:t>
+      </w:r>
+      <w:r>
+        <w:t xml:space="preserve"> </w:t>
+      </w:r>
       <w:r>
         <w:t xml:space="preserve">Por questões de segurança, ele ainda faz uma </w:t>
       </w:r>
-      <w:proofErr w:type="spellStart"/>
-      <w:r>
-        <w:t>analise</w:t>
-      </w:r>
-      <w:proofErr w:type="spellEnd"/>
-      <w:r>
-        <w:t xml:space="preserve"> do cadastro do cliente para garantir que todos os dados estejam corretos e que a empresa não está alugando um carro de forma</w:t>
-      </w:r>
-      <w:r>
-        <w:t xml:space="preserve"> indevida.</w:t>
+      <w:r>
+        <w:t>análise</w:t>
+      </w:r>
+      <w:r>
+        <w:t xml:space="preserve"> do cadastro do cliente para garantir que todos os dados estejam corretos e que a empresa não está alugando um carro de forma indevida.</w:t>
       </w:r>
     </w:p>
     <w:p>
@@ -417,51 +406,23 @@
         <w:rPr>
           <w:i/>
         </w:rPr>
-        <w:t xml:space="preserve"> a </w:t>
-      </w:r>
-      <w:proofErr w:type="gramStart"/>
-      <w:r>
-        <w:rPr>
-          <w:i/>
-        </w:rPr>
-        <w:t xml:space="preserve">Ride </w:t>
-      </w:r>
-      <w:r>
-        <w:t xml:space="preserve"> permite</w:t>
-      </w:r>
-      <w:proofErr w:type="gramEnd"/>
-      <w:r>
-        <w:t xml:space="preserve"> que sejam trocados serviços de carona entre os próprios alunos, assim, a indivíduo avalia qual alternativa apresenta o melhor custo benefício, de acordo com suas necessidades de tempo e condições financeiras. </w:t>
-      </w:r>
-    </w:p>
-    <w:p>
-      <w:pPr>
-        <w:ind w:firstLine="720"/>
+        <w:t xml:space="preserve"> a Ride </w:t>
+      </w:r>
+      <w:r>
+        <w:t xml:space="preserve">permite que sejam trocados serviços de carona entre os próprios alunos, assim, a indivíduo avalia qual alternativa apresenta o melhor custo benefício, de acordo com suas necessidades de tempo e condições financeiras. </w:t>
+      </w:r>
+      <w:r>
+        <w:t>Por questões de segurança, este módulo é oferecido apenas aos estudantes da universidade.</w:t>
+      </w:r>
+    </w:p>
+    <w:p>
+      <w:pPr>
         <w:jc w:val="both"/>
       </w:pPr>
-      <w:r>
-        <w:t xml:space="preserve">A </w:t>
-      </w:r>
-      <w:proofErr w:type="spellStart"/>
-      <w:r>
-        <w:t>idéia</w:t>
-      </w:r>
-      <w:proofErr w:type="spellEnd"/>
-      <w:r>
-        <w:t xml:space="preserve"> </w:t>
-      </w:r>
-      <w:r>
-        <w:t>inicial é que seja usado apenas por alunos tendo em vista a segurança de quem aluga e pega uma carona.</w:t>
-      </w:r>
-    </w:p>
-    <w:p>
-      <w:pPr>
-        <w:jc w:val="both"/>
-      </w:pPr>
-    </w:p>
-    <w:p>
-      <w:pPr>
-        <w:pStyle w:val="Heading1"/>
+    </w:p>
+    <w:p>
+      <w:pPr>
+        <w:pStyle w:val="Ttulo1"/>
         <w:spacing w:after="200"/>
       </w:pPr>
       <w:bookmarkStart w:id="2" w:name="h.ko6ihmsbbgj1" w:colFirst="0" w:colLast="0"/>
@@ -469,7 +430,7 @@
     </w:p>
     <w:p>
       <w:pPr>
-        <w:pStyle w:val="Heading1"/>
+        <w:pStyle w:val="Ttulo1"/>
         <w:spacing w:after="200"/>
       </w:pPr>
       <w:bookmarkStart w:id="3" w:name="h.gk7jsi2slvw2" w:colFirst="0" w:colLast="0"/>
@@ -477,7 +438,7 @@
     </w:p>
     <w:p>
       <w:pPr>
-        <w:pStyle w:val="Heading1"/>
+        <w:pStyle w:val="Ttulo1"/>
         <w:spacing w:after="200"/>
       </w:pPr>
       <w:bookmarkStart w:id="4" w:name="h.plijzsy911ow" w:colFirst="0" w:colLast="0"/>
@@ -493,7 +454,7 @@
     <w:p/>
     <w:p>
       <w:pPr>
-        <w:pStyle w:val="Heading1"/>
+        <w:pStyle w:val="Ttulo1"/>
         <w:spacing w:after="200"/>
       </w:pPr>
       <w:bookmarkStart w:id="5" w:name="h.1jdt061lj91i" w:colFirst="0" w:colLast="0"/>
@@ -507,7 +468,7 @@
     </w:p>
     <w:p>
       <w:pPr>
-        <w:pStyle w:val="Heading1"/>
+        <w:pStyle w:val="Ttulo1"/>
         <w:spacing w:before="0" w:after="200"/>
         <w:jc w:val="both"/>
       </w:pPr>
@@ -569,6 +530,8 @@
         </w:rPr>
         <w:t>e contribuir para a diminuição de veículos nas ruas.</w:t>
       </w:r>
+      <w:bookmarkStart w:id="8" w:name="_GoBack"/>
+      <w:bookmarkEnd w:id="8"/>
     </w:p>
     <w:p>
       <w:pPr>
@@ -577,80 +540,80 @@
     </w:p>
     <w:p>
       <w:pPr>
-        <w:pStyle w:val="Heading1"/>
+        <w:pStyle w:val="Ttulo1"/>
         <w:spacing w:after="200"/>
       </w:pPr>
-      <w:bookmarkStart w:id="8" w:name="h.tosp7gw6mof3" w:colFirst="0" w:colLast="0"/>
-      <w:bookmarkEnd w:id="8"/>
-    </w:p>
-    <w:p>
-      <w:pPr>
-        <w:pStyle w:val="Heading1"/>
+      <w:bookmarkStart w:id="9" w:name="h.tosp7gw6mof3" w:colFirst="0" w:colLast="0"/>
+      <w:bookmarkEnd w:id="9"/>
+    </w:p>
+    <w:p>
+      <w:pPr>
+        <w:pStyle w:val="Ttulo1"/>
         <w:spacing w:after="200"/>
       </w:pPr>
-      <w:bookmarkStart w:id="9" w:name="h.qucf5tx8w8p9" w:colFirst="0" w:colLast="0"/>
-      <w:bookmarkEnd w:id="9"/>
-    </w:p>
-    <w:p>
-      <w:pPr>
-        <w:pStyle w:val="Heading1"/>
+      <w:bookmarkStart w:id="10" w:name="h.qucf5tx8w8p9" w:colFirst="0" w:colLast="0"/>
+      <w:bookmarkEnd w:id="10"/>
+    </w:p>
+    <w:p>
+      <w:pPr>
+        <w:pStyle w:val="Ttulo1"/>
         <w:spacing w:after="200"/>
       </w:pPr>
-      <w:bookmarkStart w:id="10" w:name="h.wuyw83upyvij" w:colFirst="0" w:colLast="0"/>
-      <w:bookmarkEnd w:id="10"/>
-    </w:p>
-    <w:p>
-      <w:pPr>
-        <w:pStyle w:val="Heading1"/>
+      <w:bookmarkStart w:id="11" w:name="h.wuyw83upyvij" w:colFirst="0" w:colLast="0"/>
+      <w:bookmarkEnd w:id="11"/>
+    </w:p>
+    <w:p>
+      <w:pPr>
+        <w:pStyle w:val="Ttulo1"/>
         <w:spacing w:after="200"/>
       </w:pPr>
-      <w:bookmarkStart w:id="11" w:name="h.5bl6osba9z0o" w:colFirst="0" w:colLast="0"/>
-      <w:bookmarkEnd w:id="11"/>
-    </w:p>
-    <w:p>
-      <w:pPr>
-        <w:pStyle w:val="Heading1"/>
+      <w:bookmarkStart w:id="12" w:name="h.5bl6osba9z0o" w:colFirst="0" w:colLast="0"/>
+      <w:bookmarkEnd w:id="12"/>
+    </w:p>
+    <w:p>
+      <w:pPr>
+        <w:pStyle w:val="Ttulo1"/>
         <w:spacing w:after="200"/>
       </w:pPr>
-      <w:bookmarkStart w:id="12" w:name="h.svhecmd3v1bf" w:colFirst="0" w:colLast="0"/>
-      <w:bookmarkEnd w:id="12"/>
-    </w:p>
-    <w:p>
-      <w:pPr>
-        <w:pStyle w:val="Heading1"/>
+      <w:bookmarkStart w:id="13" w:name="h.svhecmd3v1bf" w:colFirst="0" w:colLast="0"/>
+      <w:bookmarkEnd w:id="13"/>
+    </w:p>
+    <w:p>
+      <w:pPr>
+        <w:pStyle w:val="Ttulo1"/>
         <w:spacing w:after="200"/>
       </w:pPr>
-      <w:bookmarkStart w:id="13" w:name="h.s2jvagc38vix" w:colFirst="0" w:colLast="0"/>
-      <w:bookmarkEnd w:id="13"/>
-    </w:p>
-    <w:p/>
-    <w:p/>
-    <w:p>
-      <w:pPr>
-        <w:pStyle w:val="Heading1"/>
+      <w:bookmarkStart w:id="14" w:name="h.s2jvagc38vix" w:colFirst="0" w:colLast="0"/>
+      <w:bookmarkEnd w:id="14"/>
+    </w:p>
+    <w:p/>
+    <w:p/>
+    <w:p>
+      <w:pPr>
+        <w:pStyle w:val="Ttulo1"/>
         <w:spacing w:after="200"/>
       </w:pPr>
-      <w:bookmarkStart w:id="14" w:name="h.yzcscgv5n8cj" w:colFirst="0" w:colLast="0"/>
-      <w:bookmarkEnd w:id="14"/>
-    </w:p>
-    <w:p>
-      <w:pPr>
-        <w:pStyle w:val="Heading1"/>
+      <w:bookmarkStart w:id="15" w:name="h.yzcscgv5n8cj" w:colFirst="0" w:colLast="0"/>
+      <w:bookmarkEnd w:id="15"/>
+    </w:p>
+    <w:p>
+      <w:pPr>
+        <w:pStyle w:val="Ttulo1"/>
         <w:spacing w:after="200"/>
       </w:pPr>
-      <w:bookmarkStart w:id="15" w:name="h.sncbep1wm14m" w:colFirst="0" w:colLast="0"/>
-      <w:bookmarkEnd w:id="15"/>
-    </w:p>
-    <w:p/>
-    <w:p/>
-    <w:p/>
-    <w:p>
-      <w:pPr>
-        <w:pStyle w:val="Heading1"/>
+      <w:bookmarkStart w:id="16" w:name="h.sncbep1wm14m" w:colFirst="0" w:colLast="0"/>
+      <w:bookmarkEnd w:id="16"/>
+    </w:p>
+    <w:p/>
+    <w:p/>
+    <w:p/>
+    <w:p>
+      <w:pPr>
+        <w:pStyle w:val="Ttulo1"/>
         <w:spacing w:after="200"/>
       </w:pPr>
-      <w:bookmarkStart w:id="16" w:name="h.uwckjamlvljc" w:colFirst="0" w:colLast="0"/>
-      <w:bookmarkEnd w:id="16"/>
+      <w:bookmarkStart w:id="17" w:name="h.uwckjamlvljc" w:colFirst="0" w:colLast="0"/>
+      <w:bookmarkEnd w:id="17"/>
       <w:r>
         <w:lastRenderedPageBreak/>
         <w:t>Funcionalidades da Aplicação</w:t>
@@ -696,16 +659,7 @@
         <w:t xml:space="preserve"> primeiro modo o</w:t>
       </w:r>
       <w:r>
-        <w:t xml:space="preserve"> cliente </w:t>
-      </w:r>
-      <w:r>
-        <w:t>terá acesso à lista de carros disponíveis, cada qual com suas respectivas informações, a saber:</w:t>
-      </w:r>
-      <w:r>
-        <w:t xml:space="preserve"> marca, modelo, ano, chassis, quilometragem e fotos. O usuário, então, escolhe o veículo desejado e tanto o valor a pagar, quanto como a data de locação e a data de devolução são registradas. No ato da entrega do carro, a nova quilometragem é lançada no si</w:t>
-      </w:r>
-      <w:r>
-        <w:t>stema e, caso o tanque não esteja cheio, como no momento da locação, uma multa é cobrada do cliente.</w:t>
+        <w:t xml:space="preserve"> cliente terá acesso à lista de carros disponíveis, cada qual com suas respectivas informações, a saber: marca, modelo, ano, chassis, quilometragem e fotos. O usuário, então, escolhe o veículo desejado e tanto o valor a pagar, quanto como a data de locação e a data de devolução são registradas. No ato da entrega do carro, a nova quilometragem é lançada no sistema e, caso o tanque não esteja cheio, como no momento da locação, uma multa é cobrada do cliente.</w:t>
       </w:r>
       <w:r>
         <w:t xml:space="preserve"> Ainda nesse modo, é possível realizar o cadastro de um novo veículo para que ele seja alugado.</w:t>
@@ -735,13 +689,7 @@
         <w:t>o horário pretendido de saída, origem, destino, número de vagas no veículo</w:t>
       </w:r>
       <w:r>
-        <w:t xml:space="preserve"> e o preço cobrado por uma carona. Clientes interessados neste serviço poderão, então, entrar em contato para fechar o negócio. A referida página estará em constante atualizaç</w:t>
-      </w:r>
-      <w:r>
-        <w:t>ão, informando a cada momento as pessoas que ainda estão disponíveis para ceder uma carona. Conforme o horário pretendido de saída de cada usuário é vencido, este deixa de aparecer na página. O indivíduo também pode desistir de oferecer a carona e cancelar</w:t>
-      </w:r>
-      <w:r>
-        <w:t xml:space="preserve"> seu </w:t>
+        <w:t xml:space="preserve"> e o preço cobrado por uma carona. Clientes interessados neste serviço poderão, então, entrar em contato para fechar o negócio. A referida página estará em constante atualização, informando a cada momento as pessoas que ainda estão disponíveis para ceder uma carona. Conforme o horário pretendido de saída de cada usuário é vencido, este deixa de aparecer na página. O indivíduo também pode desistir de oferecer a carona e cancelar seu </w:t>
       </w:r>
       <w:r>
         <w:t>registro</w:t>
@@ -752,41 +700,39 @@
     </w:p>
     <w:p>
       <w:pPr>
-        <w:pStyle w:val="Heading1"/>
+        <w:pStyle w:val="Ttulo1"/>
         <w:spacing w:after="200"/>
       </w:pPr>
-      <w:bookmarkStart w:id="17" w:name="h.wjfs3ttii88u" w:colFirst="0" w:colLast="0"/>
-      <w:bookmarkEnd w:id="17"/>
-    </w:p>
-    <w:p/>
-    <w:p>
-      <w:pPr>
-        <w:pStyle w:val="Heading1"/>
+      <w:bookmarkStart w:id="18" w:name="h.wjfs3ttii88u" w:colFirst="0" w:colLast="0"/>
+      <w:bookmarkEnd w:id="18"/>
+    </w:p>
+    <w:p/>
+    <w:p>
+      <w:pPr>
+        <w:pStyle w:val="Ttulo1"/>
         <w:spacing w:after="200"/>
       </w:pPr>
-      <w:bookmarkStart w:id="18" w:name="h.6900zxou2fbs" w:colFirst="0" w:colLast="0"/>
-      <w:bookmarkEnd w:id="18"/>
-    </w:p>
-    <w:p/>
-    <w:p/>
-    <w:p/>
-    <w:p/>
-    <w:p/>
-    <w:p/>
-    <w:p/>
-    <w:p/>
-    <w:p/>
-    <w:p/>
-    <w:p/>
-    <w:p/>
-    <w:p>
-      <w:pPr>
-        <w:pStyle w:val="Heading1"/>
+      <w:bookmarkStart w:id="19" w:name="h.6900zxou2fbs" w:colFirst="0" w:colLast="0"/>
+      <w:bookmarkEnd w:id="19"/>
+    </w:p>
+    <w:p/>
+    <w:p/>
+    <w:p/>
+    <w:p/>
+    <w:p/>
+    <w:p/>
+    <w:p/>
+    <w:p/>
+    <w:p/>
+    <w:p/>
+    <w:p/>
+    <w:p/>
+    <w:p>
+      <w:pPr>
+        <w:pStyle w:val="Ttulo1"/>
         <w:spacing w:before="0" w:after="200"/>
       </w:pPr>
-      <w:bookmarkStart w:id="19" w:name="h.aqdpabf3kua3" w:colFirst="0" w:colLast="0"/>
-      <w:bookmarkStart w:id="20" w:name="_GoBack"/>
-      <w:bookmarkEnd w:id="19"/>
+      <w:bookmarkStart w:id="20" w:name="h.aqdpabf3kua3" w:colFirst="0" w:colLast="0"/>
       <w:bookmarkEnd w:id="20"/>
       <w:r>
         <w:lastRenderedPageBreak/>
@@ -799,10 +745,7 @@
         <w:jc w:val="both"/>
       </w:pPr>
       <w:r>
-        <w:t>O banco de dados foi desenvolvido utilizando MySQL 5.6 e a criação de tabelas foi feita primeiramente em Modelo Entidade-Relacionamento para garantir integridade, disponibilidade, e que todas as relações s</w:t>
-      </w:r>
-      <w:r>
-        <w:t>eriam atendidas pelo mesmo.</w:t>
+        <w:t>O banco de dados foi desenvolvido utilizando MySQL 5.6 e a criação de tabelas foi feita primeiramente em Modelo Entidade-Relacionamento para garantir integridade, disponibilidade, e que todas as relações seriam atendidas pelo mesmo.</w:t>
       </w:r>
     </w:p>
     <w:p/>
@@ -1317,7 +1260,7 @@
   <w:style w:type="paragraph" w:default="1" w:styleId="Normal">
     <w:name w:val="Normal"/>
   </w:style>
-  <w:style w:type="paragraph" w:styleId="Heading1">
+  <w:style w:type="paragraph" w:styleId="Ttulo1">
     <w:name w:val="heading 1"/>
     <w:basedOn w:val="Normal"/>
     <w:next w:val="Normal"/>
@@ -1335,7 +1278,7 @@
       <w:szCs w:val="32"/>
     </w:rPr>
   </w:style>
-  <w:style w:type="paragraph" w:styleId="Heading2">
+  <w:style w:type="paragraph" w:styleId="Ttulo2">
     <w:name w:val="heading 2"/>
     <w:basedOn w:val="Normal"/>
     <w:next w:val="Normal"/>
@@ -1353,7 +1296,7 @@
       <w:szCs w:val="26"/>
     </w:rPr>
   </w:style>
-  <w:style w:type="paragraph" w:styleId="Heading3">
+  <w:style w:type="paragraph" w:styleId="Ttulo3">
     <w:name w:val="heading 3"/>
     <w:basedOn w:val="Normal"/>
     <w:next w:val="Normal"/>
@@ -1370,7 +1313,7 @@
       <w:szCs w:val="28"/>
     </w:rPr>
   </w:style>
-  <w:style w:type="paragraph" w:styleId="Heading4">
+  <w:style w:type="paragraph" w:styleId="Ttulo4">
     <w:name w:val="heading 4"/>
     <w:basedOn w:val="Normal"/>
     <w:next w:val="Normal"/>
@@ -1385,7 +1328,7 @@
       <w:b/>
     </w:rPr>
   </w:style>
-  <w:style w:type="paragraph" w:styleId="Heading5">
+  <w:style w:type="paragraph" w:styleId="Ttulo5">
     <w:name w:val="heading 5"/>
     <w:basedOn w:val="Normal"/>
     <w:next w:val="Normal"/>
@@ -1402,7 +1345,7 @@
       <w:szCs w:val="22"/>
     </w:rPr>
   </w:style>
-  <w:style w:type="paragraph" w:styleId="Heading6">
+  <w:style w:type="paragraph" w:styleId="Ttulo6">
     <w:name w:val="heading 6"/>
     <w:basedOn w:val="Normal"/>
     <w:next w:val="Normal"/>
@@ -1419,13 +1362,13 @@
       <w:szCs w:val="20"/>
     </w:rPr>
   </w:style>
-  <w:style w:type="character" w:default="1" w:styleId="DefaultParagraphFont">
+  <w:style w:type="character" w:default="1" w:styleId="Fontepargpadro">
     <w:name w:val="Default Paragraph Font"/>
     <w:uiPriority w:val="1"/>
     <w:semiHidden/>
     <w:unhideWhenUsed/>
   </w:style>
-  <w:style w:type="table" w:default="1" w:styleId="TableNormal">
+  <w:style w:type="table" w:default="1" w:styleId="Tabelanormal">
     <w:name w:val="Normal Table"/>
     <w:uiPriority w:val="99"/>
     <w:semiHidden/>
@@ -1440,13 +1383,13 @@
       </w:tblCellMar>
     </w:tblPr>
   </w:style>
-  <w:style w:type="numbering" w:default="1" w:styleId="NoList">
+  <w:style w:type="numbering" w:default="1" w:styleId="Semlista">
     <w:name w:val="No List"/>
     <w:uiPriority w:val="99"/>
     <w:semiHidden/>
     <w:unhideWhenUsed/>
   </w:style>
-  <w:style w:type="paragraph" w:styleId="Title">
+  <w:style w:type="paragraph" w:styleId="Ttulo">
     <w:name w:val="Title"/>
     <w:basedOn w:val="Normal"/>
     <w:next w:val="Normal"/>
@@ -1462,7 +1405,7 @@
       <w:szCs w:val="72"/>
     </w:rPr>
   </w:style>
-  <w:style w:type="paragraph" w:styleId="Subtitle">
+  <w:style w:type="paragraph" w:styleId="Subttulo">
     <w:name w:val="Subtitle"/>
     <w:basedOn w:val="Normal"/>
     <w:next w:val="Normal"/>
@@ -1481,18 +1424,15 @@
     </w:rPr>
   </w:style>
   <w:style w:type="table" w:customStyle="1" w:styleId="a">
-    <w:basedOn w:val="TableNormal"/>
+    <w:basedOn w:val="Tabelanormal"/>
     <w:pPr>
       <w:contextualSpacing/>
     </w:pPr>
     <w:tblPr>
       <w:tblStyleRowBandSize w:val="1"/>
       <w:tblStyleColBandSize w:val="1"/>
-      <w:tblInd w:w="0" w:type="dxa"/>
       <w:tblCellMar>
-        <w:top w:w="0" w:type="dxa"/>
         <w:left w:w="115" w:type="dxa"/>
-        <w:bottom w:w="0" w:type="dxa"/>
         <w:right w:w="115" w:type="dxa"/>
       </w:tblCellMar>
     </w:tblPr>

</xml_diff>

<commit_message>
Nova versão do relatório e slides
</commit_message>
<xml_diff>
--- a/ProgWeb-Trabalho.docx
+++ b/ProgWeb-Trabalho.docx
@@ -122,13 +122,8 @@
               <w:contextualSpacing w:val="0"/>
             </w:pPr>
             <w:r>
-              <w:t xml:space="preserve">Professora Vera </w:t>
+              <w:t>Professora Vera Nagamuta</w:t>
             </w:r>
-            <w:proofErr w:type="spellStart"/>
-            <w:r>
-              <w:t>Nagamuta</w:t>
-            </w:r>
-            <w:proofErr w:type="spellEnd"/>
           </w:p>
           <w:p>
             <w:pPr>
@@ -348,65 +343,41 @@
       <w:r>
         <w:t xml:space="preserve"> UFABC </w:t>
       </w:r>
-      <w:proofErr w:type="spellStart"/>
       <w:r>
         <w:rPr>
           <w:i/>
         </w:rPr>
-        <w:t>Rent</w:t>
-      </w:r>
-      <w:proofErr w:type="spellEnd"/>
+        <w:t>Rent a Car</w:t>
+      </w:r>
+      <w:r>
+        <w:t xml:space="preserve"> é um sistema de locação de carros via web, que visa a facilitar o envio de solicitação de locação de um veículo e o envio de documentos, evitando a burocracia na hora da retirada do veículo, e garantindo a reserva do mesmo para não haver surpresas na hora da locação para o usuário final.</w:t>
+      </w:r>
+      <w:r>
+        <w:t xml:space="preserve"> </w:t>
+      </w:r>
+      <w:r>
+        <w:t xml:space="preserve">Por questões de segurança, ele ainda faz uma </w:t>
+      </w:r>
+      <w:r>
+        <w:t>análise</w:t>
+      </w:r>
+      <w:r>
+        <w:t xml:space="preserve"> do cadastro do cliente para garantir que todos os dados estejam corretos e que a empresa não está alugando um carro de forma indevida.</w:t>
+      </w:r>
+    </w:p>
+    <w:p>
+      <w:pPr>
+        <w:ind w:firstLine="720"/>
+        <w:jc w:val="both"/>
+      </w:pPr>
+      <w:r>
+        <w:t xml:space="preserve">UFABC </w:t>
+      </w:r>
       <w:r>
         <w:rPr>
           <w:i/>
         </w:rPr>
-        <w:t xml:space="preserve"> a </w:t>
-      </w:r>
-      <w:proofErr w:type="spellStart"/>
-      <w:r>
-        <w:rPr>
-          <w:i/>
-        </w:rPr>
-        <w:t>Car</w:t>
-      </w:r>
-      <w:proofErr w:type="spellEnd"/>
-      <w:r>
-        <w:t xml:space="preserve"> é um sistema de locação de carros via web, que visa a facilitar o envio de solicitação de locação de um veículo e o envio de documentos, evitando a burocracia na hora da retirada do veículo, e garantindo a reserva do mesmo para não haver surpresas na hora da locação para o usuário final.</w:t>
-      </w:r>
-      <w:r>
-        <w:t xml:space="preserve"> </w:t>
-      </w:r>
-      <w:r>
-        <w:t xml:space="preserve">Por questões de segurança, ele ainda faz uma </w:t>
-      </w:r>
-      <w:r>
-        <w:t>análise</w:t>
-      </w:r>
-      <w:r>
-        <w:t xml:space="preserve"> do cadastro do cliente para garantir que todos os dados estejam corretos e que a empresa não está alugando um carro de forma indevida.</w:t>
-      </w:r>
-    </w:p>
-    <w:p>
-      <w:pPr>
-        <w:ind w:firstLine="720"/>
-        <w:jc w:val="both"/>
-      </w:pPr>
-      <w:r>
-        <w:t xml:space="preserve">UFABC </w:t>
-      </w:r>
-      <w:proofErr w:type="spellStart"/>
-      <w:r>
-        <w:rPr>
-          <w:i/>
-        </w:rPr>
-        <w:t>Take</w:t>
-      </w:r>
-      <w:proofErr w:type="spellEnd"/>
-      <w:r>
-        <w:rPr>
-          <w:i/>
-        </w:rPr>
-        <w:t xml:space="preserve"> a Ride </w:t>
+        <w:t xml:space="preserve">Take a Ride </w:t>
       </w:r>
       <w:r>
         <w:t xml:space="preserve">permite que sejam trocados serviços de carona entre os próprios alunos, assim, a indivíduo avalia qual alternativa apresenta o melhor custo benefício, de acordo com suas necessidades de tempo e condições financeiras. </w:t>
@@ -530,8 +501,6 @@
         </w:rPr>
         <w:t>e contribuir para a diminuição de veículos nas ruas.</w:t>
       </w:r>
-      <w:bookmarkStart w:id="8" w:name="_GoBack"/>
-      <w:bookmarkEnd w:id="8"/>
     </w:p>
     <w:p>
       <w:pPr>
@@ -543,48 +512,48 @@
         <w:pStyle w:val="Ttulo1"/>
         <w:spacing w:after="200"/>
       </w:pPr>
-      <w:bookmarkStart w:id="9" w:name="h.tosp7gw6mof3" w:colFirst="0" w:colLast="0"/>
-      <w:bookmarkEnd w:id="9"/>
+      <w:bookmarkStart w:id="8" w:name="h.tosp7gw6mof3" w:colFirst="0" w:colLast="0"/>
+      <w:bookmarkEnd w:id="8"/>
     </w:p>
     <w:p>
       <w:pPr>
         <w:pStyle w:val="Ttulo1"/>
         <w:spacing w:after="200"/>
       </w:pPr>
-      <w:bookmarkStart w:id="10" w:name="h.qucf5tx8w8p9" w:colFirst="0" w:colLast="0"/>
-      <w:bookmarkEnd w:id="10"/>
+      <w:bookmarkStart w:id="9" w:name="h.qucf5tx8w8p9" w:colFirst="0" w:colLast="0"/>
+      <w:bookmarkEnd w:id="9"/>
     </w:p>
     <w:p>
       <w:pPr>
         <w:pStyle w:val="Ttulo1"/>
         <w:spacing w:after="200"/>
       </w:pPr>
-      <w:bookmarkStart w:id="11" w:name="h.wuyw83upyvij" w:colFirst="0" w:colLast="0"/>
-      <w:bookmarkEnd w:id="11"/>
+      <w:bookmarkStart w:id="10" w:name="h.wuyw83upyvij" w:colFirst="0" w:colLast="0"/>
+      <w:bookmarkEnd w:id="10"/>
     </w:p>
     <w:p>
       <w:pPr>
         <w:pStyle w:val="Ttulo1"/>
         <w:spacing w:after="200"/>
       </w:pPr>
-      <w:bookmarkStart w:id="12" w:name="h.5bl6osba9z0o" w:colFirst="0" w:colLast="0"/>
-      <w:bookmarkEnd w:id="12"/>
+      <w:bookmarkStart w:id="11" w:name="h.5bl6osba9z0o" w:colFirst="0" w:colLast="0"/>
+      <w:bookmarkEnd w:id="11"/>
     </w:p>
     <w:p>
       <w:pPr>
         <w:pStyle w:val="Ttulo1"/>
         <w:spacing w:after="200"/>
       </w:pPr>
-      <w:bookmarkStart w:id="13" w:name="h.svhecmd3v1bf" w:colFirst="0" w:colLast="0"/>
-      <w:bookmarkEnd w:id="13"/>
+      <w:bookmarkStart w:id="12" w:name="h.svhecmd3v1bf" w:colFirst="0" w:colLast="0"/>
+      <w:bookmarkEnd w:id="12"/>
     </w:p>
     <w:p>
       <w:pPr>
         <w:pStyle w:val="Ttulo1"/>
         <w:spacing w:after="200"/>
       </w:pPr>
-      <w:bookmarkStart w:id="14" w:name="h.s2jvagc38vix" w:colFirst="0" w:colLast="0"/>
-      <w:bookmarkEnd w:id="14"/>
+      <w:bookmarkStart w:id="13" w:name="h.s2jvagc38vix" w:colFirst="0" w:colLast="0"/>
+      <w:bookmarkEnd w:id="13"/>
     </w:p>
     <w:p/>
     <w:p/>
@@ -593,17 +562,18 @@
         <w:pStyle w:val="Ttulo1"/>
         <w:spacing w:after="200"/>
       </w:pPr>
-      <w:bookmarkStart w:id="15" w:name="h.yzcscgv5n8cj" w:colFirst="0" w:colLast="0"/>
-      <w:bookmarkEnd w:id="15"/>
+      <w:bookmarkStart w:id="14" w:name="h.yzcscgv5n8cj" w:colFirst="0" w:colLast="0"/>
+      <w:bookmarkEnd w:id="14"/>
     </w:p>
     <w:p>
       <w:pPr>
         <w:pStyle w:val="Ttulo1"/>
         <w:spacing w:after="200"/>
       </w:pPr>
-      <w:bookmarkStart w:id="16" w:name="h.sncbep1wm14m" w:colFirst="0" w:colLast="0"/>
-      <w:bookmarkEnd w:id="16"/>
-    </w:p>
+      <w:bookmarkStart w:id="15" w:name="h.sncbep1wm14m" w:colFirst="0" w:colLast="0"/>
+      <w:bookmarkEnd w:id="15"/>
+    </w:p>
+    <w:p/>
     <w:p/>
     <w:p/>
     <w:p/>
@@ -612,8 +582,8 @@
         <w:pStyle w:val="Ttulo1"/>
         <w:spacing w:after="200"/>
       </w:pPr>
-      <w:bookmarkStart w:id="17" w:name="h.uwckjamlvljc" w:colFirst="0" w:colLast="0"/>
-      <w:bookmarkEnd w:id="17"/>
+      <w:bookmarkStart w:id="16" w:name="h.uwckjamlvljc" w:colFirst="0" w:colLast="0"/>
+      <w:bookmarkEnd w:id="16"/>
       <w:r>
         <w:lastRenderedPageBreak/>
         <w:t>Funcionalidades da Aplicação</w:t>
@@ -627,15 +597,7 @@
         <w:tab/>
       </w:r>
       <w:r>
-        <w:t xml:space="preserve">O sistema consiste num cadastro único, em que todos os dados necessários para garantir integridade e segurança dos usuários são coletados. Com o </w:t>
-      </w:r>
-      <w:proofErr w:type="spellStart"/>
-      <w:r>
-        <w:t>login</w:t>
-      </w:r>
-      <w:proofErr w:type="spellEnd"/>
-      <w:r>
-        <w:t xml:space="preserve"> criado, o usuário poderá utilizar</w:t>
+        <w:t>O sistema consiste num cadastro único, em que todos os dados necessários para garantir integridade e segurança dos usuários são coletados. Com o login criado, o usuário poderá utilizar</w:t>
       </w:r>
       <w:r>
         <w:t xml:space="preserve"> m</w:t>
@@ -643,6 +605,350 @@
       <w:r>
         <w:t>odo Aluguel de Veículos e o modo Carona.</w:t>
       </w:r>
+      <w:r>
+        <w:t xml:space="preserve"> No canto superior esquerdo, o usuário poderá checar suas informações, através do botão “Meus Dados”.</w:t>
+      </w:r>
+    </w:p>
+    <w:p>
+      <w:pPr>
+        <w:jc w:val="both"/>
+      </w:pPr>
+    </w:p>
+    <w:p>
+      <w:pPr>
+        <w:jc w:val="both"/>
+      </w:pPr>
+    </w:p>
+    <w:p>
+      <w:pPr>
+        <w:jc w:val="both"/>
+      </w:pPr>
+      <w:r>
+        <w:rPr>
+          <w:noProof/>
+        </w:rPr>
+        <w:drawing>
+          <wp:inline distT="0" distB="0" distL="0" distR="0">
+            <wp:extent cx="5486400" cy="2662555"/>
+            <wp:effectExtent l="0" t="0" r="0" b="4445"/>
+            <wp:docPr id="3" name="Imagem 3"/>
+            <wp:cNvGraphicFramePr>
+              <a:graphicFrameLocks xmlns:a="http://schemas.openxmlformats.org/drawingml/2006/main" noChangeAspect="1"/>
+            </wp:cNvGraphicFramePr>
+            <a:graphic xmlns:a="http://schemas.openxmlformats.org/drawingml/2006/main">
+              <a:graphicData uri="http://schemas.openxmlformats.org/drawingml/2006/picture">
+                <pic:pic xmlns:pic="http://schemas.openxmlformats.org/drawingml/2006/picture">
+                  <pic:nvPicPr>
+                    <pic:cNvPr id="3" name="index.jpg"/>
+                    <pic:cNvPicPr/>
+                  </pic:nvPicPr>
+                  <pic:blipFill>
+                    <a:blip r:embed="rId5" cstate="print">
+                      <a:extLst>
+                        <a:ext uri="{28A0092B-C50C-407E-A947-70E740481C1C}">
+                          <a14:useLocalDpi xmlns:a14="http://schemas.microsoft.com/office/drawing/2010/main" val="0"/>
+                        </a:ext>
+                      </a:extLst>
+                    </a:blip>
+                    <a:stretch>
+                      <a:fillRect/>
+                    </a:stretch>
+                  </pic:blipFill>
+                  <pic:spPr>
+                    <a:xfrm>
+                      <a:off x="0" y="0"/>
+                      <a:ext cx="5486400" cy="2662555"/>
+                    </a:xfrm>
+                    <a:prstGeom prst="rect">
+                      <a:avLst/>
+                    </a:prstGeom>
+                  </pic:spPr>
+                </pic:pic>
+              </a:graphicData>
+            </a:graphic>
+          </wp:inline>
+        </w:drawing>
+      </w:r>
+    </w:p>
+    <w:p>
+      <w:pPr>
+        <w:jc w:val="center"/>
+      </w:pPr>
+      <w:r>
+        <w:t>Figura 01 – Login</w:t>
+      </w:r>
+    </w:p>
+    <w:p>
+      <w:pPr>
+        <w:jc w:val="center"/>
+      </w:pPr>
+    </w:p>
+    <w:p>
+      <w:pPr>
+        <w:jc w:val="center"/>
+      </w:pPr>
+      <w:r>
+        <w:rPr>
+          <w:noProof/>
+        </w:rPr>
+        <w:lastRenderedPageBreak/>
+        <w:drawing>
+          <wp:inline distT="0" distB="0" distL="0" distR="0">
+            <wp:extent cx="5486400" cy="5767070"/>
+            <wp:effectExtent l="0" t="0" r="0" b="5080"/>
+            <wp:docPr id="6" name="Imagem 6"/>
+            <wp:cNvGraphicFramePr>
+              <a:graphicFrameLocks xmlns:a="http://schemas.openxmlformats.org/drawingml/2006/main" noChangeAspect="1"/>
+            </wp:cNvGraphicFramePr>
+            <a:graphic xmlns:a="http://schemas.openxmlformats.org/drawingml/2006/main">
+              <a:graphicData uri="http://schemas.openxmlformats.org/drawingml/2006/picture">
+                <pic:pic xmlns:pic="http://schemas.openxmlformats.org/drawingml/2006/picture">
+                  <pic:nvPicPr>
+                    <pic:cNvPr id="6" name="cadastroUsuario.jpg"/>
+                    <pic:cNvPicPr/>
+                  </pic:nvPicPr>
+                  <pic:blipFill>
+                    <a:blip r:embed="rId6" cstate="print">
+                      <a:extLst>
+                        <a:ext uri="{28A0092B-C50C-407E-A947-70E740481C1C}">
+                          <a14:useLocalDpi xmlns:a14="http://schemas.microsoft.com/office/drawing/2010/main" val="0"/>
+                        </a:ext>
+                      </a:extLst>
+                    </a:blip>
+                    <a:stretch>
+                      <a:fillRect/>
+                    </a:stretch>
+                  </pic:blipFill>
+                  <pic:spPr>
+                    <a:xfrm>
+                      <a:off x="0" y="0"/>
+                      <a:ext cx="5486400" cy="5767070"/>
+                    </a:xfrm>
+                    <a:prstGeom prst="rect">
+                      <a:avLst/>
+                    </a:prstGeom>
+                  </pic:spPr>
+                </pic:pic>
+              </a:graphicData>
+            </a:graphic>
+          </wp:inline>
+        </w:drawing>
+      </w:r>
+    </w:p>
+    <w:p>
+      <w:pPr>
+        <w:jc w:val="center"/>
+      </w:pPr>
+      <w:r>
+        <w:t xml:space="preserve">Figura 02 – Cadastro de </w:t>
+      </w:r>
+      <w:r>
+        <w:t>n</w:t>
+      </w:r>
+      <w:r>
+        <w:t xml:space="preserve">ovo </w:t>
+      </w:r>
+      <w:r>
+        <w:t>u</w:t>
+      </w:r>
+      <w:r>
+        <w:t>suário</w:t>
+      </w:r>
+    </w:p>
+    <w:p>
+      <w:pPr>
+        <w:jc w:val="center"/>
+      </w:pPr>
+    </w:p>
+    <w:p>
+      <w:pPr>
+        <w:jc w:val="center"/>
+      </w:pPr>
+    </w:p>
+    <w:p>
+      <w:pPr>
+        <w:jc w:val="center"/>
+      </w:pPr>
+    </w:p>
+    <w:p>
+      <w:pPr>
+        <w:jc w:val="center"/>
+      </w:pPr>
+    </w:p>
+    <w:p>
+      <w:pPr>
+        <w:jc w:val="center"/>
+      </w:pPr>
+    </w:p>
+    <w:p>
+      <w:pPr>
+        <w:jc w:val="center"/>
+      </w:pPr>
+    </w:p>
+    <w:p>
+      <w:pPr>
+        <w:jc w:val="center"/>
+      </w:pPr>
+    </w:p>
+    <w:p>
+      <w:pPr>
+        <w:jc w:val="center"/>
+      </w:pPr>
+      <w:r>
+        <w:rPr>
+          <w:noProof/>
+        </w:rPr>
+        <w:lastRenderedPageBreak/>
+        <w:drawing>
+          <wp:inline distT="0" distB="0" distL="0" distR="0">
+            <wp:extent cx="5486400" cy="2638425"/>
+            <wp:effectExtent l="0" t="0" r="0" b="9525"/>
+            <wp:docPr id="4" name="Imagem 4"/>
+            <wp:cNvGraphicFramePr>
+              <a:graphicFrameLocks xmlns:a="http://schemas.openxmlformats.org/drawingml/2006/main" noChangeAspect="1"/>
+            </wp:cNvGraphicFramePr>
+            <a:graphic xmlns:a="http://schemas.openxmlformats.org/drawingml/2006/main">
+              <a:graphicData uri="http://schemas.openxmlformats.org/drawingml/2006/picture">
+                <pic:pic xmlns:pic="http://schemas.openxmlformats.org/drawingml/2006/picture">
+                  <pic:nvPicPr>
+                    <pic:cNvPr id="4" name="telaInicial.jpg"/>
+                    <pic:cNvPicPr/>
+                  </pic:nvPicPr>
+                  <pic:blipFill>
+                    <a:blip r:embed="rId7" cstate="print">
+                      <a:extLst>
+                        <a:ext uri="{28A0092B-C50C-407E-A947-70E740481C1C}">
+                          <a14:useLocalDpi xmlns:a14="http://schemas.microsoft.com/office/drawing/2010/main" val="0"/>
+                        </a:ext>
+                      </a:extLst>
+                    </a:blip>
+                    <a:stretch>
+                      <a:fillRect/>
+                    </a:stretch>
+                  </pic:blipFill>
+                  <pic:spPr>
+                    <a:xfrm>
+                      <a:off x="0" y="0"/>
+                      <a:ext cx="5486400" cy="2638425"/>
+                    </a:xfrm>
+                    <a:prstGeom prst="rect">
+                      <a:avLst/>
+                    </a:prstGeom>
+                  </pic:spPr>
+                </pic:pic>
+              </a:graphicData>
+            </a:graphic>
+          </wp:inline>
+        </w:drawing>
+      </w:r>
+    </w:p>
+    <w:p>
+      <w:pPr>
+        <w:jc w:val="center"/>
+      </w:pPr>
+      <w:r>
+        <w:t>Figura 0</w:t>
+      </w:r>
+      <w:r>
+        <w:t>3</w:t>
+      </w:r>
+      <w:r>
+        <w:t xml:space="preserve"> – Tela Inicial com os módulos de locação e carona</w:t>
+      </w:r>
+    </w:p>
+    <w:p>
+      <w:pPr>
+        <w:jc w:val="center"/>
+      </w:pPr>
+    </w:p>
+    <w:p>
+      <w:pPr>
+        <w:jc w:val="center"/>
+      </w:pPr>
+    </w:p>
+    <w:p>
+      <w:pPr>
+        <w:jc w:val="center"/>
+      </w:pPr>
+      <w:r>
+        <w:rPr>
+          <w:noProof/>
+        </w:rPr>
+        <w:drawing>
+          <wp:inline distT="0" distB="0" distL="0" distR="0" wp14:anchorId="04D899A8" wp14:editId="048B7476">
+            <wp:extent cx="5486400" cy="3876675"/>
+            <wp:effectExtent l="0" t="0" r="0" b="9525"/>
+            <wp:docPr id="7" name="Imagem 7"/>
+            <wp:cNvGraphicFramePr>
+              <a:graphicFrameLocks xmlns:a="http://schemas.openxmlformats.org/drawingml/2006/main" noChangeAspect="1"/>
+            </wp:cNvGraphicFramePr>
+            <a:graphic xmlns:a="http://schemas.openxmlformats.org/drawingml/2006/main">
+              <a:graphicData uri="http://schemas.openxmlformats.org/drawingml/2006/picture">
+                <pic:pic xmlns:pic="http://schemas.openxmlformats.org/drawingml/2006/picture">
+                  <pic:nvPicPr>
+                    <pic:cNvPr id="7" name="dadosPessoais.jpg"/>
+                    <pic:cNvPicPr/>
+                  </pic:nvPicPr>
+                  <pic:blipFill>
+                    <a:blip r:embed="rId8" cstate="print">
+                      <a:extLst>
+                        <a:ext uri="{28A0092B-C50C-407E-A947-70E740481C1C}">
+                          <a14:useLocalDpi xmlns:a14="http://schemas.microsoft.com/office/drawing/2010/main" val="0"/>
+                        </a:ext>
+                      </a:extLst>
+                    </a:blip>
+                    <a:stretch>
+                      <a:fillRect/>
+                    </a:stretch>
+                  </pic:blipFill>
+                  <pic:spPr>
+                    <a:xfrm>
+                      <a:off x="0" y="0"/>
+                      <a:ext cx="5486400" cy="3876675"/>
+                    </a:xfrm>
+                    <a:prstGeom prst="rect">
+                      <a:avLst/>
+                    </a:prstGeom>
+                  </pic:spPr>
+                </pic:pic>
+              </a:graphicData>
+            </a:graphic>
+          </wp:inline>
+        </w:drawing>
+      </w:r>
+    </w:p>
+    <w:p>
+      <w:pPr>
+        <w:jc w:val="center"/>
+      </w:pPr>
+      <w:r>
+        <w:t>Figura 04 – Dados pessoais do usuário</w:t>
+      </w:r>
+    </w:p>
+    <w:p>
+      <w:pPr>
+        <w:jc w:val="center"/>
+      </w:pPr>
+    </w:p>
+    <w:p>
+      <w:pPr>
+        <w:jc w:val="center"/>
+      </w:pPr>
+    </w:p>
+    <w:p>
+      <w:pPr>
+        <w:jc w:val="center"/>
+      </w:pPr>
+    </w:p>
+    <w:p>
+      <w:pPr>
+        <w:jc w:val="center"/>
+      </w:pPr>
+    </w:p>
+    <w:p>
+      <w:pPr>
+        <w:jc w:val="center"/>
+      </w:pPr>
     </w:p>
     <w:p>
       <w:pPr>
@@ -650,20 +956,182 @@
         <w:jc w:val="both"/>
       </w:pPr>
       <w:r>
-        <w:t>N</w:t>
-      </w:r>
-      <w:r>
-        <w:t>o</w:t>
-      </w:r>
-      <w:r>
-        <w:t xml:space="preserve"> primeiro modo o</w:t>
-      </w:r>
-      <w:r>
-        <w:t xml:space="preserve"> cliente terá acesso à lista de carros disponíveis, cada qual com suas respectivas informações, a saber: marca, modelo, ano, chassis, quilometragem e fotos. O usuário, então, escolhe o veículo desejado e tanto o valor a pagar, quanto como a data de locação e a data de devolução são registradas. No ato da entrega do carro, a nova quilometragem é lançada no sistema e, caso o tanque não esteja cheio, como no momento da locação, uma multa é cobrada do cliente.</w:t>
-      </w:r>
-      <w:r>
-        <w:t xml:space="preserve"> Ainda nesse modo, é possível realizar o cadastro de um novo veículo para que ele seja alugado.</w:t>
-      </w:r>
+        <w:lastRenderedPageBreak/>
+        <w:t xml:space="preserve">No primeiro modo o cliente terá acesso à lista de carros disponíveis, cada qual com suas respectivas informações, a saber: marca, modelo, ano e quilometragem. O usuário, então, escolhe o veículo desejado e determina o período de locação, podendo, em seguida, entrar em contato com o dono para acertar os detalhes. </w:t>
+      </w:r>
+      <w:r>
+        <w:rPr>
+          <w:color w:val="FF0000"/>
+        </w:rPr>
+        <w:t xml:space="preserve">No ato da entrega do carro, a nova quilometragem é lançada no sistema e, caso o tanque não esteja cheio, como no momento da locação, uma multa é cobrada do cliente. </w:t>
+      </w:r>
+      <w:r>
+        <w:rPr>
+          <w:color w:val="FF0000"/>
+        </w:rPr>
+        <w:t xml:space="preserve">(manter esta informação?) </w:t>
+      </w:r>
+      <w:r>
+        <w:t>Ainda nesse modo, é possível realizar o cadastro de um novo veículo para que ele seja alugado.</w:t>
+      </w:r>
+    </w:p>
+    <w:p>
+      <w:pPr>
+        <w:jc w:val="center"/>
+      </w:pPr>
+    </w:p>
+    <w:p>
+      <w:pPr>
+        <w:jc w:val="center"/>
+      </w:pPr>
+      <w:r>
+        <w:rPr>
+          <w:noProof/>
+        </w:rPr>
+        <w:drawing>
+          <wp:inline distT="0" distB="0" distL="0" distR="0">
+            <wp:extent cx="5486400" cy="3646805"/>
+            <wp:effectExtent l="0" t="0" r="0" b="0"/>
+            <wp:docPr id="9" name="Imagem 9"/>
+            <wp:cNvGraphicFramePr>
+              <a:graphicFrameLocks xmlns:a="http://schemas.openxmlformats.org/drawingml/2006/main" noChangeAspect="1"/>
+            </wp:cNvGraphicFramePr>
+            <a:graphic xmlns:a="http://schemas.openxmlformats.org/drawingml/2006/main">
+              <a:graphicData uri="http://schemas.openxmlformats.org/drawingml/2006/picture">
+                <pic:pic xmlns:pic="http://schemas.openxmlformats.org/drawingml/2006/picture">
+                  <pic:nvPicPr>
+                    <pic:cNvPr id="9" name="cadastroVeiculo.jpg"/>
+                    <pic:cNvPicPr/>
+                  </pic:nvPicPr>
+                  <pic:blipFill>
+                    <a:blip r:embed="rId9" cstate="print">
+                      <a:extLst>
+                        <a:ext uri="{28A0092B-C50C-407E-A947-70E740481C1C}">
+                          <a14:useLocalDpi xmlns:a14="http://schemas.microsoft.com/office/drawing/2010/main" val="0"/>
+                        </a:ext>
+                      </a:extLst>
+                    </a:blip>
+                    <a:stretch>
+                      <a:fillRect/>
+                    </a:stretch>
+                  </pic:blipFill>
+                  <pic:spPr>
+                    <a:xfrm>
+                      <a:off x="0" y="0"/>
+                      <a:ext cx="5486400" cy="3646805"/>
+                    </a:xfrm>
+                    <a:prstGeom prst="rect">
+                      <a:avLst/>
+                    </a:prstGeom>
+                  </pic:spPr>
+                </pic:pic>
+              </a:graphicData>
+            </a:graphic>
+          </wp:inline>
+        </w:drawing>
+      </w:r>
+    </w:p>
+    <w:p>
+      <w:pPr>
+        <w:jc w:val="center"/>
+      </w:pPr>
+      <w:r>
+        <w:t>Figura 05 – Cadastro de veículo</w:t>
+      </w:r>
+    </w:p>
+    <w:p>
+      <w:pPr>
+        <w:jc w:val="center"/>
+      </w:pPr>
+    </w:p>
+    <w:p>
+      <w:pPr>
+        <w:jc w:val="center"/>
+      </w:pPr>
+    </w:p>
+    <w:p>
+      <w:pPr>
+        <w:ind w:firstLine="720"/>
+        <w:jc w:val="both"/>
+      </w:pPr>
+    </w:p>
+    <w:p>
+      <w:pPr>
+        <w:ind w:firstLine="720"/>
+        <w:jc w:val="both"/>
+      </w:pPr>
+    </w:p>
+    <w:p>
+      <w:pPr>
+        <w:jc w:val="both"/>
+      </w:pPr>
+      <w:r>
+        <w:rPr>
+          <w:noProof/>
+        </w:rPr>
+        <w:lastRenderedPageBreak/>
+        <w:drawing>
+          <wp:inline distT="0" distB="0" distL="0" distR="0">
+            <wp:extent cx="5457825" cy="4632325"/>
+            <wp:effectExtent l="0" t="0" r="9525" b="0"/>
+            <wp:docPr id="5" name="Imagem 5"/>
+            <wp:cNvGraphicFramePr>
+              <a:graphicFrameLocks xmlns:a="http://schemas.openxmlformats.org/drawingml/2006/main" noChangeAspect="1"/>
+            </wp:cNvGraphicFramePr>
+            <a:graphic xmlns:a="http://schemas.openxmlformats.org/drawingml/2006/main">
+              <a:graphicData uri="http://schemas.openxmlformats.org/drawingml/2006/picture">
+                <pic:pic xmlns:pic="http://schemas.openxmlformats.org/drawingml/2006/picture">
+                  <pic:nvPicPr>
+                    <pic:cNvPr id="5" name="dadosDono.jpg"/>
+                    <pic:cNvPicPr/>
+                  </pic:nvPicPr>
+                  <pic:blipFill>
+                    <a:blip r:embed="rId10" cstate="print">
+                      <a:extLst>
+                        <a:ext uri="{28A0092B-C50C-407E-A947-70E740481C1C}">
+                          <a14:useLocalDpi xmlns:a14="http://schemas.microsoft.com/office/drawing/2010/main" val="0"/>
+                        </a:ext>
+                      </a:extLst>
+                    </a:blip>
+                    <a:stretch>
+                      <a:fillRect/>
+                    </a:stretch>
+                  </pic:blipFill>
+                  <pic:spPr>
+                    <a:xfrm>
+                      <a:off x="0" y="0"/>
+                      <a:ext cx="5457825" cy="4632325"/>
+                    </a:xfrm>
+                    <a:prstGeom prst="rect">
+                      <a:avLst/>
+                    </a:prstGeom>
+                  </pic:spPr>
+                </pic:pic>
+              </a:graphicData>
+            </a:graphic>
+          </wp:inline>
+        </w:drawing>
+      </w:r>
+    </w:p>
+    <w:p>
+      <w:pPr>
+        <w:jc w:val="center"/>
+      </w:pPr>
+      <w:r>
+        <w:t>Figura 0</w:t>
+      </w:r>
+      <w:r>
+        <w:t>6</w:t>
+      </w:r>
+      <w:r>
+        <w:t xml:space="preserve"> – Dados do locador e do aluguel</w:t>
+      </w:r>
+    </w:p>
+    <w:p>
+      <w:pPr>
+        <w:ind w:firstLine="720"/>
+        <w:jc w:val="both"/>
+      </w:pPr>
     </w:p>
     <w:p>
       <w:pPr>
@@ -671,6 +1139,68 @@
       </w:pPr>
       <w:r>
         <w:tab/>
+      </w:r>
+    </w:p>
+    <w:p>
+      <w:pPr>
+        <w:ind w:firstLine="720"/>
+        <w:jc w:val="both"/>
+      </w:pPr>
+    </w:p>
+    <w:p>
+      <w:pPr>
+        <w:ind w:firstLine="720"/>
+        <w:jc w:val="both"/>
+      </w:pPr>
+    </w:p>
+    <w:p>
+      <w:pPr>
+        <w:ind w:firstLine="720"/>
+        <w:jc w:val="both"/>
+      </w:pPr>
+    </w:p>
+    <w:p>
+      <w:pPr>
+        <w:ind w:firstLine="720"/>
+        <w:jc w:val="both"/>
+      </w:pPr>
+    </w:p>
+    <w:p>
+      <w:pPr>
+        <w:ind w:firstLine="720"/>
+        <w:jc w:val="both"/>
+      </w:pPr>
+    </w:p>
+    <w:p>
+      <w:pPr>
+        <w:ind w:firstLine="720"/>
+        <w:jc w:val="both"/>
+      </w:pPr>
+    </w:p>
+    <w:p>
+      <w:pPr>
+        <w:ind w:firstLine="720"/>
+        <w:jc w:val="both"/>
+      </w:pPr>
+    </w:p>
+    <w:p>
+      <w:pPr>
+        <w:ind w:firstLine="720"/>
+        <w:jc w:val="both"/>
+      </w:pPr>
+    </w:p>
+    <w:p>
+      <w:pPr>
+        <w:ind w:firstLine="720"/>
+        <w:jc w:val="both"/>
+      </w:pPr>
+    </w:p>
+    <w:p>
+      <w:pPr>
+        <w:ind w:firstLine="720"/>
+        <w:jc w:val="both"/>
+      </w:pPr>
+      <w:r>
         <w:t>No m</w:t>
       </w:r>
       <w:r>
@@ -680,21 +1210,39 @@
         <w:t>cadastrar no sistema</w:t>
       </w:r>
       <w:r>
-        <w:t xml:space="preserve"> a data da viagem,</w:t>
-      </w:r>
-      <w:r>
-        <w:t xml:space="preserve"> qual </w:t>
-      </w:r>
-      <w:r>
-        <w:t>o horário pretendido de saída, origem, destino, número de vagas no veículo</w:t>
-      </w:r>
-      <w:r>
-        <w:t xml:space="preserve"> e o preço cobrado por uma carona. Clientes interessados neste serviço poderão, então, entrar em contato para fechar o negócio. A referida página estará em constante atualização, informando a cada momento as pessoas que ainda estão disponíveis para ceder uma carona. Conforme o horário pretendido de saída de cada usuário é vencido, este deixa de aparecer na página. O indivíduo também pode desistir de oferecer a carona e cancelar seu </w:t>
-      </w:r>
-      <w:r>
+        <w:t xml:space="preserve"> a data da viagem</w:t>
+      </w:r>
+      <w:r>
+        <w:t>, origem, destino, número de vagas no veículo</w:t>
+      </w:r>
+      <w:r>
+        <w:t xml:space="preserve"> e o preço cobrado por uma carona. Clientes interessados neste serviço poderão, então, entrar em contato para fechar o negócio. </w:t>
+      </w:r>
+      <w:r>
+        <w:t xml:space="preserve">Cada viagem disponível contém um mapa com a rota indicada. </w:t>
+      </w:r>
+      <w:r>
+        <w:rPr>
+          <w:color w:val="FF0000"/>
+        </w:rPr>
+        <w:t>Este módulo</w:t>
+      </w:r>
+      <w:r>
+        <w:rPr>
+          <w:color w:val="FF0000"/>
+        </w:rPr>
+        <w:t xml:space="preserve"> estará em constante atualização, informando a cada momento as pessoas que ainda estão disponíveis para ceder uma carona. Conforme o horário pretendido de saída de cada usuário é vencido, este deixa de aparecer na página. O indivíduo também pode desistir de oferecer a carona e cancelar seu </w:t>
+      </w:r>
+      <w:r>
+        <w:rPr>
+          <w:color w:val="FF0000"/>
+        </w:rPr>
         <w:t>registro</w:t>
       </w:r>
       <w:r>
+        <w:rPr>
+          <w:color w:val="FF0000"/>
+        </w:rPr>
         <w:t xml:space="preserve"> no sistema.</w:t>
       </w:r>
     </w:p>
@@ -703,28 +1251,151 @@
         <w:pStyle w:val="Ttulo1"/>
         <w:spacing w:after="200"/>
       </w:pPr>
-      <w:bookmarkStart w:id="18" w:name="h.wjfs3ttii88u" w:colFirst="0" w:colLast="0"/>
+      <w:bookmarkStart w:id="17" w:name="h.wjfs3ttii88u" w:colFirst="0" w:colLast="0"/>
+      <w:bookmarkEnd w:id="17"/>
+      <w:r>
+        <w:rPr>
+          <w:noProof/>
+        </w:rPr>
+        <w:lastRenderedPageBreak/>
+        <w:drawing>
+          <wp:inline distT="0" distB="0" distL="0" distR="0">
+            <wp:extent cx="5486400" cy="2955290"/>
+            <wp:effectExtent l="0" t="0" r="0" b="0"/>
+            <wp:docPr id="8" name="Imagem 8"/>
+            <wp:cNvGraphicFramePr>
+              <a:graphicFrameLocks xmlns:a="http://schemas.openxmlformats.org/drawingml/2006/main" noChangeAspect="1"/>
+            </wp:cNvGraphicFramePr>
+            <a:graphic xmlns:a="http://schemas.openxmlformats.org/drawingml/2006/main">
+              <a:graphicData uri="http://schemas.openxmlformats.org/drawingml/2006/picture">
+                <pic:pic xmlns:pic="http://schemas.openxmlformats.org/drawingml/2006/picture">
+                  <pic:nvPicPr>
+                    <pic:cNvPr id="8" name="cadastroCarona.jpg"/>
+                    <pic:cNvPicPr/>
+                  </pic:nvPicPr>
+                  <pic:blipFill>
+                    <a:blip r:embed="rId11" cstate="print">
+                      <a:extLst>
+                        <a:ext uri="{28A0092B-C50C-407E-A947-70E740481C1C}">
+                          <a14:useLocalDpi xmlns:a14="http://schemas.microsoft.com/office/drawing/2010/main" val="0"/>
+                        </a:ext>
+                      </a:extLst>
+                    </a:blip>
+                    <a:stretch>
+                      <a:fillRect/>
+                    </a:stretch>
+                  </pic:blipFill>
+                  <pic:spPr>
+                    <a:xfrm>
+                      <a:off x="0" y="0"/>
+                      <a:ext cx="5486400" cy="2955290"/>
+                    </a:xfrm>
+                    <a:prstGeom prst="rect">
+                      <a:avLst/>
+                    </a:prstGeom>
+                  </pic:spPr>
+                </pic:pic>
+              </a:graphicData>
+            </a:graphic>
+          </wp:inline>
+        </w:drawing>
+      </w:r>
+    </w:p>
+    <w:p>
+      <w:pPr>
+        <w:jc w:val="center"/>
+      </w:pPr>
+      <w:r>
+        <w:t>Figura</w:t>
+      </w:r>
+      <w:r>
+        <w:t xml:space="preserve"> 07 – Cadastro de carona</w:t>
+      </w:r>
+    </w:p>
+    <w:p>
+      <w:pPr>
+        <w:jc w:val="center"/>
+      </w:pPr>
+    </w:p>
+    <w:p>
+      <w:pPr>
+        <w:jc w:val="center"/>
+      </w:pPr>
+    </w:p>
+    <w:p>
+      <w:pPr>
+        <w:jc w:val="center"/>
+      </w:pPr>
+    </w:p>
+    <w:p>
+      <w:pPr>
+        <w:jc w:val="center"/>
+      </w:pPr>
+    </w:p>
+    <w:p>
+      <w:pPr>
+        <w:jc w:val="center"/>
+      </w:pPr>
+      <w:r>
+        <w:rPr>
+          <w:noProof/>
+        </w:rPr>
+        <w:drawing>
+          <wp:inline distT="0" distB="0" distL="0" distR="0">
+            <wp:extent cx="5486400" cy="3326130"/>
+            <wp:effectExtent l="0" t="0" r="0" b="7620"/>
+            <wp:docPr id="10" name="Imagem 10"/>
+            <wp:cNvGraphicFramePr>
+              <a:graphicFrameLocks xmlns:a="http://schemas.openxmlformats.org/drawingml/2006/main" noChangeAspect="1"/>
+            </wp:cNvGraphicFramePr>
+            <a:graphic xmlns:a="http://schemas.openxmlformats.org/drawingml/2006/main">
+              <a:graphicData uri="http://schemas.openxmlformats.org/drawingml/2006/picture">
+                <pic:pic xmlns:pic="http://schemas.openxmlformats.org/drawingml/2006/picture">
+                  <pic:nvPicPr>
+                    <pic:cNvPr id="10" name="dadosCondutor.jpg"/>
+                    <pic:cNvPicPr/>
+                  </pic:nvPicPr>
+                  <pic:blipFill>
+                    <a:blip r:embed="rId12" cstate="print">
+                      <a:extLst>
+                        <a:ext uri="{28A0092B-C50C-407E-A947-70E740481C1C}">
+                          <a14:useLocalDpi xmlns:a14="http://schemas.microsoft.com/office/drawing/2010/main" val="0"/>
+                        </a:ext>
+                      </a:extLst>
+                    </a:blip>
+                    <a:stretch>
+                      <a:fillRect/>
+                    </a:stretch>
+                  </pic:blipFill>
+                  <pic:spPr>
+                    <a:xfrm>
+                      <a:off x="0" y="0"/>
+                      <a:ext cx="5486400" cy="3326130"/>
+                    </a:xfrm>
+                    <a:prstGeom prst="rect">
+                      <a:avLst/>
+                    </a:prstGeom>
+                  </pic:spPr>
+                </pic:pic>
+              </a:graphicData>
+            </a:graphic>
+          </wp:inline>
+        </w:drawing>
+      </w:r>
+    </w:p>
+    <w:p>
+      <w:pPr>
+        <w:jc w:val="center"/>
+      </w:pPr>
+      <w:r>
+        <w:t>Figura 08 – Dados do Condutor</w:t>
+      </w:r>
+    </w:p>
+    <w:p/>
+    <w:p>
+      <w:bookmarkStart w:id="18" w:name="h.6900zxou2fbs" w:colFirst="0" w:colLast="0"/>
       <w:bookmarkEnd w:id="18"/>
     </w:p>
-    <w:p/>
-    <w:p>
-      <w:pPr>
-        <w:pStyle w:val="Ttulo1"/>
-        <w:spacing w:after="200"/>
-      </w:pPr>
-      <w:bookmarkStart w:id="19" w:name="h.6900zxou2fbs" w:colFirst="0" w:colLast="0"/>
-      <w:bookmarkEnd w:id="19"/>
-    </w:p>
-    <w:p/>
-    <w:p/>
-    <w:p/>
-    <w:p/>
-    <w:p/>
-    <w:p/>
-    <w:p/>
-    <w:p/>
-    <w:p/>
-    <w:p/>
     <w:p/>
     <w:p/>
     <w:p>
@@ -732,8 +1403,8 @@
         <w:pStyle w:val="Ttulo1"/>
         <w:spacing w:before="0" w:after="200"/>
       </w:pPr>
-      <w:bookmarkStart w:id="20" w:name="h.aqdpabf3kua3" w:colFirst="0" w:colLast="0"/>
-      <w:bookmarkEnd w:id="20"/>
+      <w:bookmarkStart w:id="19" w:name="h.aqdpabf3kua3" w:colFirst="0" w:colLast="0"/>
+      <w:bookmarkEnd w:id="19"/>
       <w:r>
         <w:lastRenderedPageBreak/>
         <w:t>Banco de dados</w:t>
@@ -758,6 +1429,10 @@
     <w:p>
       <w:pPr>
         <w:jc w:val="center"/>
+        <w:rPr>
+          <w:i/>
+          <w:color w:val="FF0000"/>
+        </w:rPr>
       </w:pPr>
       <w:r>
         <w:rPr>
@@ -777,7 +1452,7 @@
                     <pic:cNvPicPr preferRelativeResize="0"/>
                   </pic:nvPicPr>
                   <pic:blipFill>
-                    <a:blip r:embed="rId5"/>
+                    <a:blip r:embed="rId13"/>
                     <a:srcRect/>
                     <a:stretch>
                       <a:fillRect/>
@@ -801,49 +1476,56 @@
       </w:r>
       <w:r>
         <w:rPr>
-          <w:b/>
-          <w:sz w:val="22"/>
-          <w:szCs w:val="22"/>
-        </w:rPr>
-        <w:t xml:space="preserve">Figura 1 - Modelo Entidade Relacionamento - Camadas </w:t>
-      </w:r>
-      <w:proofErr w:type="spellStart"/>
-      <w:r>
-        <w:rPr>
-          <w:b/>
+          <w:color w:val="FF0000"/>
+        </w:rPr>
+        <w:t xml:space="preserve">Figura </w:t>
+      </w:r>
+      <w:r>
+        <w:rPr>
+          <w:color w:val="FF0000"/>
+        </w:rPr>
+        <w:t>09</w:t>
+      </w:r>
+      <w:r>
+        <w:rPr>
+          <w:color w:val="FF0000"/>
+        </w:rPr>
+        <w:t xml:space="preserve"> - Modelo Entidade Relacionamento - Camadas </w:t>
+      </w:r>
+      <w:r>
+        <w:rPr>
           <w:i/>
-          <w:sz w:val="22"/>
-          <w:szCs w:val="22"/>
-        </w:rPr>
-        <w:t>Rent</w:t>
-      </w:r>
-      <w:proofErr w:type="spellEnd"/>
-      <w:r>
-        <w:rPr>
-          <w:b/>
+          <w:color w:val="FF0000"/>
+        </w:rPr>
+        <w:t xml:space="preserve">Rent </w:t>
+      </w:r>
+      <w:r>
+        <w:rPr>
+          <w:color w:val="FF0000"/>
+        </w:rPr>
+        <w:t xml:space="preserve">e </w:t>
+      </w:r>
+      <w:r>
+        <w:rPr>
           <w:i/>
-          <w:sz w:val="22"/>
-          <w:szCs w:val="22"/>
-        </w:rPr>
-        <w:t xml:space="preserve"> </w:t>
-      </w:r>
-      <w:r>
-        <w:rPr>
-          <w:b/>
-          <w:sz w:val="22"/>
-          <w:szCs w:val="22"/>
-        </w:rPr>
-        <w:t xml:space="preserve">e </w:t>
-      </w:r>
-      <w:r>
-        <w:rPr>
-          <w:b/>
+          <w:color w:val="FF0000"/>
+        </w:rPr>
+        <w:t>Ride</w:t>
+      </w:r>
+      <w:r>
+        <w:rPr>
           <w:i/>
-          <w:sz w:val="22"/>
-          <w:szCs w:val="22"/>
-        </w:rPr>
-        <w:t>Ride</w:t>
-      </w:r>
+          <w:color w:val="FF0000"/>
+        </w:rPr>
+        <w:t xml:space="preserve"> (ALTERAR ESTA FIGURA)</w:t>
+      </w:r>
+      <w:bookmarkStart w:id="20" w:name="_GoBack"/>
+      <w:bookmarkEnd w:id="20"/>
+    </w:p>
+    <w:p>
+      <w:pPr>
+        <w:jc w:val="center"/>
+      </w:pPr>
     </w:p>
     <w:p/>
     <w:p/>

</xml_diff>

<commit_message>
alterações no relatório, após os updates do Tiago
</commit_message>
<xml_diff>
--- a/ProgWeb-Trabalho.docx
+++ b/ProgWeb-Trabalho.docx
@@ -122,8 +122,13 @@
               <w:contextualSpacing w:val="0"/>
             </w:pPr>
             <w:r>
-              <w:t>Professora Vera Nagamuta</w:t>
+              <w:t xml:space="preserve">Professora Vera </w:t>
             </w:r>
+            <w:proofErr w:type="spellStart"/>
+            <w:r>
+              <w:t>Nagamuta</w:t>
+            </w:r>
+            <w:proofErr w:type="spellEnd"/>
           </w:p>
           <w:p>
             <w:pPr>
@@ -343,12 +348,28 @@
       <w:r>
         <w:t xml:space="preserve"> UFABC </w:t>
       </w:r>
+      <w:proofErr w:type="spellStart"/>
       <w:r>
         <w:rPr>
           <w:i/>
         </w:rPr>
-        <w:t>Rent a Car</w:t>
-      </w:r>
+        <w:t>Rent</w:t>
+      </w:r>
+      <w:proofErr w:type="spellEnd"/>
+      <w:r>
+        <w:rPr>
+          <w:i/>
+        </w:rPr>
+        <w:t xml:space="preserve"> a </w:t>
+      </w:r>
+      <w:proofErr w:type="spellStart"/>
+      <w:r>
+        <w:rPr>
+          <w:i/>
+        </w:rPr>
+        <w:t>Car</w:t>
+      </w:r>
+      <w:proofErr w:type="spellEnd"/>
       <w:r>
         <w:t xml:space="preserve"> é um sistema de locação de carros via web, que visa a facilitar o envio de solicitação de locação de um veículo e o envio de documentos, evitando a burocracia na hora da retirada do veículo, e garantindo a reserva do mesmo para não haver surpresas na hora da locação para o usuário final.</w:t>
       </w:r>
@@ -373,11 +394,19 @@
       <w:r>
         <w:t xml:space="preserve">UFABC </w:t>
       </w:r>
+      <w:proofErr w:type="spellStart"/>
       <w:r>
         <w:rPr>
           <w:i/>
         </w:rPr>
-        <w:t xml:space="preserve">Take a Ride </w:t>
+        <w:t>Take</w:t>
+      </w:r>
+      <w:proofErr w:type="spellEnd"/>
+      <w:r>
+        <w:rPr>
+          <w:i/>
+        </w:rPr>
+        <w:t xml:space="preserve"> a Ride </w:t>
       </w:r>
       <w:r>
         <w:t xml:space="preserve">permite que sejam trocados serviços de carona entre os próprios alunos, assim, a indivíduo avalia qual alternativa apresenta o melhor custo benefício, de acordo com suas necessidades de tempo e condições financeiras. </w:t>
@@ -597,7 +626,15 @@
         <w:tab/>
       </w:r>
       <w:r>
-        <w:t>O sistema consiste num cadastro único, em que todos os dados necessários para garantir integridade e segurança dos usuários são coletados. Com o login criado, o usuário poderá utilizar</w:t>
+        <w:t xml:space="preserve">O sistema consiste num cadastro único, em que todos os dados necessários para garantir integridade e segurança dos usuários são coletados. Com o </w:t>
+      </w:r>
+      <w:proofErr w:type="spellStart"/>
+      <w:r>
+        <w:t>login</w:t>
+      </w:r>
+      <w:proofErr w:type="spellEnd"/>
+      <w:r>
+        <w:t xml:space="preserve"> criado, o usuário poderá utilizar</w:t>
       </w:r>
       <w:r>
         <w:t xml:space="preserve"> m</w:t>
@@ -608,6 +645,14 @@
       <w:r>
         <w:t xml:space="preserve"> No canto superior esquerdo, o usuário poderá checar suas informações, através do botão “Meus Dados”.</w:t>
       </w:r>
+      <w:r>
+        <w:t xml:space="preserve"> Nesta seção o indivíduo também terá acesso aos veículos e caronas por ele disponibilizados, bem como os serviços de locação oferecidos ou solicitados. Em cada caso ele poderá solicitar o cancelamento da operação e a exclusão do respectivo item da lista.</w:t>
+      </w:r>
+    </w:p>
+    <w:p>
+      <w:pPr>
+        <w:jc w:val="both"/>
+      </w:pPr>
     </w:p>
     <w:p>
       <w:pPr>
@@ -675,8 +720,13 @@
         <w:jc w:val="center"/>
       </w:pPr>
       <w:r>
-        <w:t>Figura 01 – Login</w:t>
-      </w:r>
+        <w:t xml:space="preserve">Figura 01 – </w:t>
+      </w:r>
+      <w:proofErr w:type="spellStart"/>
+      <w:r>
+        <w:t>Login</w:t>
+      </w:r>
+      <w:proofErr w:type="spellEnd"/>
     </w:p>
     <w:p>
       <w:pPr>
@@ -875,10 +925,10 @@
           <w:noProof/>
         </w:rPr>
         <w:drawing>
-          <wp:inline distT="0" distB="0" distL="0" distR="0" wp14:anchorId="04D899A8" wp14:editId="048B7476">
-            <wp:extent cx="5486400" cy="3876675"/>
-            <wp:effectExtent l="0" t="0" r="0" b="9525"/>
-            <wp:docPr id="7" name="Imagem 7"/>
+          <wp:inline distT="0" distB="0" distL="0" distR="0">
+            <wp:extent cx="5172008" cy="4756571"/>
+            <wp:effectExtent l="0" t="0" r="0" b="6350"/>
+            <wp:docPr id="11" name="Imagem 11"/>
             <wp:cNvGraphicFramePr>
               <a:graphicFrameLocks xmlns:a="http://schemas.openxmlformats.org/drawingml/2006/main" noChangeAspect="1"/>
             </wp:cNvGraphicFramePr>
@@ -886,7 +936,7 @@
               <a:graphicData uri="http://schemas.openxmlformats.org/drawingml/2006/picture">
                 <pic:pic xmlns:pic="http://schemas.openxmlformats.org/drawingml/2006/picture">
                   <pic:nvPicPr>
-                    <pic:cNvPr id="7" name="dadosPessoais.jpg"/>
+                    <pic:cNvPr id="11" name="dadosPessoais.jpg"/>
                     <pic:cNvPicPr/>
                   </pic:nvPicPr>
                   <pic:blipFill>
@@ -904,7 +954,7 @@
                   <pic:spPr>
                     <a:xfrm>
                       <a:off x="0" y="0"/>
-                      <a:ext cx="5486400" cy="3876675"/>
+                      <a:ext cx="5180070" cy="4763985"/>
                     </a:xfrm>
                     <a:prstGeom prst="rect">
                       <a:avLst/>
@@ -927,37 +977,17 @@
     </w:p>
     <w:p>
       <w:pPr>
-        <w:jc w:val="center"/>
-      </w:pPr>
-    </w:p>
-    <w:p>
-      <w:pPr>
-        <w:jc w:val="center"/>
-      </w:pPr>
-    </w:p>
-    <w:p>
-      <w:pPr>
-        <w:jc w:val="center"/>
-      </w:pPr>
-    </w:p>
-    <w:p>
-      <w:pPr>
-        <w:jc w:val="center"/>
-      </w:pPr>
-    </w:p>
-    <w:p>
-      <w:pPr>
-        <w:jc w:val="center"/>
-      </w:pPr>
-    </w:p>
-    <w:p>
-      <w:pPr>
         <w:ind w:firstLine="720"/>
         <w:jc w:val="both"/>
       </w:pPr>
       <w:r>
         <w:lastRenderedPageBreak/>
-        <w:t xml:space="preserve">No primeiro modo o cliente terá acesso à lista de carros disponíveis, cada qual com suas respectivas informações, a saber: marca, modelo, ano e quilometragem. O usuário, então, escolhe o veículo desejado e determina o período de locação, podendo, em seguida, entrar em contato com o dono para acertar os detalhes. </w:t>
+        <w:t>No primeiro modo o cl</w:t>
+      </w:r>
+      <w:bookmarkStart w:id="17" w:name="_GoBack"/>
+      <w:bookmarkEnd w:id="17"/>
+      <w:r>
+        <w:t xml:space="preserve">iente terá acesso à lista de carros disponíveis, cada qual com suas respectivas informações, a saber: marca, modelo, ano e quilometragem. O usuário, então, escolhe o veículo desejado e determina o período de locação, podendo, em seguida, entrar em contato com o dono para acertar os detalhes. </w:t>
       </w:r>
       <w:r>
         <w:rPr>
@@ -969,11 +999,31 @@
         <w:rPr>
           <w:color w:val="FF0000"/>
         </w:rPr>
-        <w:t xml:space="preserve">(manter esta informação?) </w:t>
+        <w:t>(</w:t>
+      </w:r>
+      <w:proofErr w:type="gramStart"/>
+      <w:r>
+        <w:rPr>
+          <w:color w:val="FF0000"/>
+        </w:rPr>
+        <w:t>manter</w:t>
+      </w:r>
+      <w:proofErr w:type="gramEnd"/>
+      <w:r>
+        <w:rPr>
+          <w:color w:val="FF0000"/>
+        </w:rPr>
+        <w:t xml:space="preserve"> esta informação?) </w:t>
       </w:r>
       <w:r>
         <w:t>Ainda nesse modo, é possível realizar o cadastro de um novo veículo para que ele seja alugado.</w:t>
       </w:r>
+    </w:p>
+    <w:p>
+      <w:pPr>
+        <w:ind w:firstLine="720"/>
+        <w:jc w:val="both"/>
+      </w:pPr>
     </w:p>
     <w:p>
       <w:pPr>
@@ -1251,8 +1301,8 @@
         <w:pStyle w:val="Ttulo1"/>
         <w:spacing w:after="200"/>
       </w:pPr>
-      <w:bookmarkStart w:id="17" w:name="h.wjfs3ttii88u" w:colFirst="0" w:colLast="0"/>
-      <w:bookmarkEnd w:id="17"/>
+      <w:bookmarkStart w:id="18" w:name="h.wjfs3ttii88u" w:colFirst="0" w:colLast="0"/>
+      <w:bookmarkEnd w:id="18"/>
       <w:r>
         <w:rPr>
           <w:noProof/>
@@ -1393,8 +1443,8 @@
     </w:p>
     <w:p/>
     <w:p>
-      <w:bookmarkStart w:id="18" w:name="h.6900zxou2fbs" w:colFirst="0" w:colLast="0"/>
-      <w:bookmarkEnd w:id="18"/>
+      <w:bookmarkStart w:id="19" w:name="h.6900zxou2fbs" w:colFirst="0" w:colLast="0"/>
+      <w:bookmarkEnd w:id="19"/>
     </w:p>
     <w:p/>
     <w:p/>
@@ -1403,8 +1453,8 @@
         <w:pStyle w:val="Ttulo1"/>
         <w:spacing w:before="0" w:after="200"/>
       </w:pPr>
-      <w:bookmarkStart w:id="19" w:name="h.aqdpabf3kua3" w:colFirst="0" w:colLast="0"/>
-      <w:bookmarkEnd w:id="19"/>
+      <w:bookmarkStart w:id="20" w:name="h.aqdpabf3kua3" w:colFirst="0" w:colLast="0"/>
+      <w:bookmarkEnd w:id="20"/>
       <w:r>
         <w:lastRenderedPageBreak/>
         <w:t>Banco de dados</w:t>
@@ -1492,35 +1542,42 @@
         </w:rPr>
         <w:t xml:space="preserve"> - Modelo Entidade Relacionamento - Camadas </w:t>
       </w:r>
+      <w:proofErr w:type="spellStart"/>
       <w:r>
         <w:rPr>
           <w:i/>
           <w:color w:val="FF0000"/>
         </w:rPr>
-        <w:t xml:space="preserve">Rent </w:t>
-      </w:r>
-      <w:r>
-        <w:rPr>
-          <w:color w:val="FF0000"/>
-        </w:rPr>
-        <w:t xml:space="preserve">e </w:t>
-      </w:r>
+        <w:t>Rent</w:t>
+      </w:r>
+      <w:proofErr w:type="spellEnd"/>
       <w:r>
         <w:rPr>
           <w:i/>
           <w:color w:val="FF0000"/>
         </w:rPr>
-        <w:t>Ride</w:t>
+        <w:t xml:space="preserve"> </w:t>
+      </w:r>
+      <w:r>
+        <w:rPr>
+          <w:color w:val="FF0000"/>
+        </w:rPr>
+        <w:t xml:space="preserve">e </w:t>
       </w:r>
       <w:r>
         <w:rPr>
           <w:i/>
           <w:color w:val="FF0000"/>
         </w:rPr>
+        <w:t>Ride</w:t>
+      </w:r>
+      <w:r>
+        <w:rPr>
+          <w:i/>
+          <w:color w:val="FF0000"/>
+        </w:rPr>
         <w:t xml:space="preserve"> (ALTERAR ESTA FIGURA)</w:t>
       </w:r>
-      <w:bookmarkStart w:id="20" w:name="_GoBack"/>
-      <w:bookmarkEnd w:id="20"/>
     </w:p>
     <w:p>
       <w:pPr>

</xml_diff>

<commit_message>
imagens do relatório e slides atualizados
</commit_message>
<xml_diff>
--- a/ProgWeb-Trabalho.docx
+++ b/ProgWeb-Trabalho.docx
@@ -851,9 +851,9 @@
         <w:lastRenderedPageBreak/>
         <w:drawing>
           <wp:inline distT="0" distB="0" distL="0" distR="0">
-            <wp:extent cx="5486400" cy="2638425"/>
-            <wp:effectExtent l="0" t="0" r="0" b="9525"/>
-            <wp:docPr id="4" name="Imagem 4"/>
+            <wp:extent cx="5486400" cy="2642235"/>
+            <wp:effectExtent l="0" t="0" r="0" b="5715"/>
+            <wp:docPr id="7" name="Imagem 7"/>
             <wp:cNvGraphicFramePr>
               <a:graphicFrameLocks xmlns:a="http://schemas.openxmlformats.org/drawingml/2006/main" noChangeAspect="1"/>
             </wp:cNvGraphicFramePr>
@@ -861,10 +861,10 @@
               <a:graphicData uri="http://schemas.openxmlformats.org/drawingml/2006/picture">
                 <pic:pic xmlns:pic="http://schemas.openxmlformats.org/drawingml/2006/picture">
                   <pic:nvPicPr>
-                    <pic:cNvPr id="4" name="telaInicial.jpg"/>
+                    <pic:cNvPr id="7" name="telaInicial.jpg"/>
                     <pic:cNvPicPr/>
                   </pic:nvPicPr>
-                  <pic:blipFill>
+                  <pic:blipFill rotWithShape="1">
                     <a:blip r:embed="rId7" cstate="print">
                       <a:extLst>
                         <a:ext uri="{28A0092B-C50C-407E-A947-70E740481C1C}">
@@ -872,18 +872,25 @@
                         </a:ext>
                       </a:extLst>
                     </a:blip>
-                    <a:stretch>
-                      <a:fillRect/>
-                    </a:stretch>
+                    <a:srcRect t="1069" b="1"/>
+                    <a:stretch/>
                   </pic:blipFill>
-                  <pic:spPr>
+                  <pic:spPr bwMode="auto">
                     <a:xfrm>
                       <a:off x="0" y="0"/>
-                      <a:ext cx="5486400" cy="2638425"/>
+                      <a:ext cx="5486400" cy="2642235"/>
                     </a:xfrm>
                     <a:prstGeom prst="rect">
                       <a:avLst/>
                     </a:prstGeom>
+                    <a:ln>
+                      <a:noFill/>
+                    </a:ln>
+                    <a:extLst>
+                      <a:ext uri="{53640926-AAD7-44D8-BBD7-CCE9431645EC}">
+                        <a14:shadowObscured xmlns:a14="http://schemas.microsoft.com/office/drawing/2010/main"/>
+                      </a:ext>
+                    </a:extLst>
                   </pic:spPr>
                 </pic:pic>
               </a:graphicData>
@@ -926,9 +933,9 @@
         </w:rPr>
         <w:drawing>
           <wp:inline distT="0" distB="0" distL="0" distR="0">
-            <wp:extent cx="5172008" cy="4756571"/>
-            <wp:effectExtent l="0" t="0" r="0" b="6350"/>
-            <wp:docPr id="11" name="Imagem 11"/>
+            <wp:extent cx="5090370" cy="4791075"/>
+            <wp:effectExtent l="0" t="0" r="0" b="0"/>
+            <wp:docPr id="12" name="Imagem 12"/>
             <wp:cNvGraphicFramePr>
               <a:graphicFrameLocks xmlns:a="http://schemas.openxmlformats.org/drawingml/2006/main" noChangeAspect="1"/>
             </wp:cNvGraphicFramePr>
@@ -936,7 +943,7 @@
               <a:graphicData uri="http://schemas.openxmlformats.org/drawingml/2006/picture">
                 <pic:pic xmlns:pic="http://schemas.openxmlformats.org/drawingml/2006/picture">
                   <pic:nvPicPr>
-                    <pic:cNvPr id="11" name="dadosPessoais.jpg"/>
+                    <pic:cNvPr id="12" name="dadosPessoais.jpg"/>
                     <pic:cNvPicPr/>
                   </pic:nvPicPr>
                   <pic:blipFill>
@@ -954,7 +961,7 @@
                   <pic:spPr>
                     <a:xfrm>
                       <a:off x="0" y="0"/>
-                      <a:ext cx="5180070" cy="4763985"/>
+                      <a:ext cx="5093355" cy="4793885"/>
                     </a:xfrm>
                     <a:prstGeom prst="rect">
                       <a:avLst/>
@@ -1180,89 +1187,92 @@
         <w:ind w:firstLine="720"/>
         <w:jc w:val="both"/>
       </w:pPr>
+    </w:p>
+    <w:p>
+      <w:pPr>
+        <w:ind w:firstLine="720"/>
+        <w:jc w:val="both"/>
+      </w:pPr>
+    </w:p>
+    <w:p>
+      <w:pPr>
+        <w:ind w:firstLine="720"/>
+        <w:jc w:val="both"/>
+      </w:pPr>
+    </w:p>
+    <w:p>
+      <w:pPr>
+        <w:ind w:firstLine="720"/>
+        <w:jc w:val="both"/>
+      </w:pPr>
+    </w:p>
+    <w:p>
+      <w:pPr>
+        <w:ind w:firstLine="720"/>
+        <w:jc w:val="both"/>
+      </w:pPr>
+    </w:p>
+    <w:p>
+      <w:pPr>
+        <w:ind w:firstLine="720"/>
+        <w:jc w:val="both"/>
+      </w:pPr>
+    </w:p>
+    <w:p>
+      <w:pPr>
+        <w:ind w:firstLine="720"/>
+        <w:jc w:val="both"/>
+      </w:pPr>
+      <w:r>
+        <w:t>No m</w:t>
+      </w:r>
+      <w:r>
+        <w:t xml:space="preserve">odo “Carona”, usuários podem </w:t>
+      </w:r>
+      <w:r>
+        <w:t>cadastrar no sistema</w:t>
+      </w:r>
+      <w:r>
+        <w:t xml:space="preserve"> a data da viagem</w:t>
+      </w:r>
+      <w:r>
+        <w:t>, origem, destino e</w:t>
+      </w:r>
+      <w:r>
+        <w:t xml:space="preserve"> número de vagas no veículo</w:t>
+      </w:r>
+      <w:r>
+        <w:t xml:space="preserve">. Clientes interessados neste serviço poderão, então, entrar em contato para fechar o negócio. </w:t>
+      </w:r>
+      <w:r>
+        <w:t xml:space="preserve">Cada viagem disponível contém um mapa com a rota indicada. </w:t>
+      </w:r>
+      <w:r>
+        <w:rPr>
+          <w:color w:val="FF0000"/>
+        </w:rPr>
+        <w:t>Este módulo</w:t>
+      </w:r>
+      <w:r>
+        <w:rPr>
+          <w:color w:val="FF0000"/>
+        </w:rPr>
+        <w:t xml:space="preserve"> estará em constante atualização, informando a cada momento as pessoas que ainda estão disponíveis para ceder uma carona. Conforme o horário pretendido de saída de cada usuário é vencido, este deixa de aparecer na página. O indivíduo também pode desistir de oferecer a carona e cancelar seu </w:t>
+      </w:r>
+      <w:r>
+        <w:rPr>
+          <w:color w:val="FF0000"/>
+        </w:rPr>
+        <w:t>registro</w:t>
+      </w:r>
+      <w:r>
+        <w:rPr>
+          <w:color w:val="FF0000"/>
+        </w:rPr>
+        <w:t xml:space="preserve"> no sistema.</w:t>
+      </w:r>
       <w:bookmarkStart w:id="17" w:name="_GoBack"/>
       <w:bookmarkEnd w:id="17"/>
-    </w:p>
-    <w:p>
-      <w:pPr>
-        <w:ind w:firstLine="720"/>
-        <w:jc w:val="both"/>
-      </w:pPr>
-    </w:p>
-    <w:p>
-      <w:pPr>
-        <w:ind w:firstLine="720"/>
-        <w:jc w:val="both"/>
-      </w:pPr>
-    </w:p>
-    <w:p>
-      <w:pPr>
-        <w:ind w:firstLine="720"/>
-        <w:jc w:val="both"/>
-      </w:pPr>
-    </w:p>
-    <w:p>
-      <w:pPr>
-        <w:ind w:firstLine="720"/>
-        <w:jc w:val="both"/>
-      </w:pPr>
-    </w:p>
-    <w:p>
-      <w:pPr>
-        <w:ind w:firstLine="720"/>
-        <w:jc w:val="both"/>
-      </w:pPr>
-    </w:p>
-    <w:p>
-      <w:pPr>
-        <w:ind w:firstLine="720"/>
-        <w:jc w:val="both"/>
-      </w:pPr>
-      <w:r>
-        <w:t>No m</w:t>
-      </w:r>
-      <w:r>
-        <w:t xml:space="preserve">odo “Carona”, usuários podem </w:t>
-      </w:r>
-      <w:r>
-        <w:t>cadastrar no sistema</w:t>
-      </w:r>
-      <w:r>
-        <w:t xml:space="preserve"> a data da viagem</w:t>
-      </w:r>
-      <w:r>
-        <w:t>, origem, destino, número de vagas no veículo</w:t>
-      </w:r>
-      <w:r>
-        <w:t xml:space="preserve"> e o preço cobrado por uma carona. Clientes interessados neste serviço poderão, então, entrar em contato para fechar o negócio. </w:t>
-      </w:r>
-      <w:r>
-        <w:t xml:space="preserve">Cada viagem disponível contém um mapa com a rota indicada. </w:t>
-      </w:r>
-      <w:r>
-        <w:rPr>
-          <w:color w:val="FF0000"/>
-        </w:rPr>
-        <w:t>Este módulo</w:t>
-      </w:r>
-      <w:r>
-        <w:rPr>
-          <w:color w:val="FF0000"/>
-        </w:rPr>
-        <w:t xml:space="preserve"> estará em constante atualização, informando a cada momento as pessoas que ainda estão disponíveis para ceder uma carona. Conforme o horário pretendido de saída de cada usuário é vencido, este deixa de aparecer na página. O indivíduo também pode desistir de oferecer a carona e cancelar seu </w:t>
-      </w:r>
-      <w:r>
-        <w:rPr>
-          <w:color w:val="FF0000"/>
-        </w:rPr>
-        <w:t>registro</w:t>
-      </w:r>
-      <w:r>
-        <w:rPr>
-          <w:color w:val="FF0000"/>
-        </w:rPr>
-        <w:t xml:space="preserve"> no sistema.</w:t>
-      </w:r>
     </w:p>
     <w:p>
       <w:pPr>
@@ -1360,9 +1370,9 @@
         </w:rPr>
         <w:drawing>
           <wp:inline distT="0" distB="0" distL="0" distR="0">
-            <wp:extent cx="5486400" cy="3326130"/>
-            <wp:effectExtent l="0" t="0" r="0" b="7620"/>
-            <wp:docPr id="10" name="Imagem 10"/>
+            <wp:extent cx="5486400" cy="3477260"/>
+            <wp:effectExtent l="0" t="0" r="0" b="8890"/>
+            <wp:docPr id="13" name="Imagem 13"/>
             <wp:cNvGraphicFramePr>
               <a:graphicFrameLocks xmlns:a="http://schemas.openxmlformats.org/drawingml/2006/main" noChangeAspect="1"/>
             </wp:cNvGraphicFramePr>
@@ -1370,7 +1380,7 @@
               <a:graphicData uri="http://schemas.openxmlformats.org/drawingml/2006/picture">
                 <pic:pic xmlns:pic="http://schemas.openxmlformats.org/drawingml/2006/picture">
                   <pic:nvPicPr>
-                    <pic:cNvPr id="10" name="dadosCondutor.jpg"/>
+                    <pic:cNvPr id="13" name="cadastroCarona.jpg"/>
                     <pic:cNvPicPr/>
                   </pic:nvPicPr>
                   <pic:blipFill>
@@ -1388,7 +1398,7 @@
                   <pic:spPr>
                     <a:xfrm>
                       <a:off x="0" y="0"/>
-                      <a:ext cx="5486400" cy="3326130"/>
+                      <a:ext cx="5486400" cy="3477260"/>
                     </a:xfrm>
                     <a:prstGeom prst="rect">
                       <a:avLst/>
@@ -1424,7 +1434,6 @@
       <w:bookmarkStart w:id="20" w:name="h.aqdpabf3kua3" w:colFirst="0" w:colLast="0"/>
       <w:bookmarkEnd w:id="20"/>
       <w:r>
-        <w:lastRenderedPageBreak/>
         <w:t>Banco de dados</w:t>
       </w:r>
     </w:p>

</xml_diff>

<commit_message>
mais uma alteração, desta vez no texto sobre carona
</commit_message>
<xml_diff>
--- a/ProgWeb-Trabalho.docx
+++ b/ProgWeb-Trabalho.docx
@@ -1193,86 +1193,86 @@
         <w:ind w:firstLine="720"/>
         <w:jc w:val="both"/>
       </w:pPr>
-    </w:p>
-    <w:p>
-      <w:pPr>
-        <w:ind w:firstLine="720"/>
-        <w:jc w:val="both"/>
-      </w:pPr>
-    </w:p>
-    <w:p>
-      <w:pPr>
-        <w:ind w:firstLine="720"/>
-        <w:jc w:val="both"/>
-      </w:pPr>
-    </w:p>
-    <w:p>
-      <w:pPr>
-        <w:ind w:firstLine="720"/>
-        <w:jc w:val="both"/>
-      </w:pPr>
-    </w:p>
-    <w:p>
-      <w:pPr>
-        <w:ind w:firstLine="720"/>
-        <w:jc w:val="both"/>
-      </w:pPr>
-    </w:p>
-    <w:p>
-      <w:pPr>
-        <w:ind w:firstLine="720"/>
-        <w:jc w:val="both"/>
-      </w:pPr>
-      <w:r>
-        <w:t>No m</w:t>
-      </w:r>
-      <w:r>
-        <w:t xml:space="preserve">odo “Carona”, usuários podem </w:t>
-      </w:r>
-      <w:r>
-        <w:t>cadastrar no sistema</w:t>
-      </w:r>
-      <w:r>
-        <w:t xml:space="preserve"> a data da viagem</w:t>
-      </w:r>
-      <w:r>
-        <w:t>, origem, destino e</w:t>
-      </w:r>
-      <w:r>
-        <w:t xml:space="preserve"> número de vagas no veículo</w:t>
-      </w:r>
-      <w:r>
-        <w:t xml:space="preserve">. Clientes interessados neste serviço poderão, então, entrar em contato para fechar o negócio. </w:t>
-      </w:r>
-      <w:r>
-        <w:t xml:space="preserve">Cada viagem disponível contém um mapa com a rota indicada. </w:t>
-      </w:r>
-      <w:r>
-        <w:rPr>
-          <w:color w:val="FF0000"/>
-        </w:rPr>
-        <w:t>Este módulo</w:t>
-      </w:r>
-      <w:r>
-        <w:rPr>
-          <w:color w:val="FF0000"/>
-        </w:rPr>
-        <w:t xml:space="preserve"> estará em constante atualização, informando a cada momento as pessoas que ainda estão disponíveis para ceder uma carona. Conforme o horário pretendido de saída de cada usuário é vencido, este deixa de aparecer na página. O indivíduo também pode desistir de oferecer a carona e cancelar seu </w:t>
-      </w:r>
-      <w:r>
-        <w:rPr>
-          <w:color w:val="FF0000"/>
-        </w:rPr>
-        <w:t>registro</w:t>
-      </w:r>
-      <w:r>
-        <w:rPr>
-          <w:color w:val="FF0000"/>
-        </w:rPr>
-        <w:t xml:space="preserve"> no sistema.</w:t>
-      </w:r>
       <w:bookmarkStart w:id="17" w:name="_GoBack"/>
       <w:bookmarkEnd w:id="17"/>
+    </w:p>
+    <w:p>
+      <w:pPr>
+        <w:ind w:firstLine="720"/>
+        <w:jc w:val="both"/>
+      </w:pPr>
+    </w:p>
+    <w:p>
+      <w:pPr>
+        <w:ind w:firstLine="720"/>
+        <w:jc w:val="both"/>
+      </w:pPr>
+    </w:p>
+    <w:p>
+      <w:pPr>
+        <w:ind w:firstLine="720"/>
+        <w:jc w:val="both"/>
+      </w:pPr>
+    </w:p>
+    <w:p>
+      <w:pPr>
+        <w:ind w:firstLine="720"/>
+        <w:jc w:val="both"/>
+      </w:pPr>
+    </w:p>
+    <w:p>
+      <w:pPr>
+        <w:ind w:firstLine="720"/>
+        <w:jc w:val="both"/>
+      </w:pPr>
+      <w:r>
+        <w:t>No m</w:t>
+      </w:r>
+      <w:r>
+        <w:t xml:space="preserve">odo “Carona”, usuários podem </w:t>
+      </w:r>
+      <w:r>
+        <w:t>cadastrar no sistema</w:t>
+      </w:r>
+      <w:r>
+        <w:t xml:space="preserve"> a data da viagem</w:t>
+      </w:r>
+      <w:r>
+        <w:t>, origem, destino e</w:t>
+      </w:r>
+      <w:r>
+        <w:t xml:space="preserve"> número de vagas no veículo</w:t>
+      </w:r>
+      <w:r>
+        <w:t xml:space="preserve">. Clientes interessados neste serviço poderão, então, entrar em contato para fechar o negócio. </w:t>
+      </w:r>
+      <w:r>
+        <w:t xml:space="preserve">Cada viagem disponível contém um mapa com a rota indicada. </w:t>
+      </w:r>
+      <w:r>
+        <w:rPr>
+          <w:color w:val="auto"/>
+        </w:rPr>
+        <w:t>Em todas as relações de caronas, tanto o quantitativo de vagas totais quanto o de vagas ainda disponíveis são exibidos e, a cada vez que alguém solicita o serviço, o número de vagas em aberto é atualizado na lista.</w:t>
+      </w:r>
+      <w:r>
+        <w:rPr>
+          <w:color w:val="auto"/>
+        </w:rPr>
+        <w:t xml:space="preserve"> O indivíduo também pode desistir de oferecer a carona e cancelar seu </w:t>
+      </w:r>
+      <w:r>
+        <w:rPr>
+          <w:color w:val="auto"/>
+        </w:rPr>
+        <w:t>registro</w:t>
+      </w:r>
+      <w:r>
+        <w:rPr>
+          <w:color w:val="auto"/>
+        </w:rPr>
+        <w:t xml:space="preserve"> no sistema.</w:t>
+      </w:r>
     </w:p>
     <w:p>
       <w:pPr>

</xml_diff>

<commit_message>
troca de figura no relatório
</commit_message>
<xml_diff>
--- a/ProgWeb-Trabalho.docx
+++ b/ProgWeb-Trabalho.docx
@@ -153,7 +153,7 @@
     <w:p/>
     <w:p>
       <w:pPr>
-        <w:pStyle w:val="Heading1"/>
+        <w:pStyle w:val="Ttulo1"/>
         <w:jc w:val="center"/>
       </w:pPr>
       <w:bookmarkStart w:id="0" w:name="h.td6yndvordv6" w:colFirst="0" w:colLast="0"/>
@@ -167,7 +167,7 @@
     </w:p>
     <w:p>
       <w:pPr>
-        <w:pStyle w:val="Heading1"/>
+        <w:pStyle w:val="Ttulo1"/>
         <w:jc w:val="center"/>
         <w:rPr>
           <w:lang w:val="en-US"/>
@@ -311,7 +311,7 @@
     </w:p>
     <w:p>
       <w:pPr>
-        <w:pStyle w:val="Heading1"/>
+        <w:pStyle w:val="Ttulo1"/>
         <w:spacing w:after="200"/>
       </w:pPr>
       <w:r>
@@ -434,7 +434,7 @@
     </w:p>
     <w:p>
       <w:pPr>
-        <w:pStyle w:val="Heading1"/>
+        <w:pStyle w:val="Ttulo1"/>
         <w:spacing w:after="200"/>
       </w:pPr>
       <w:bookmarkStart w:id="2" w:name="h.ko6ihmsbbgj1" w:colFirst="0" w:colLast="0"/>
@@ -442,7 +442,7 @@
     </w:p>
     <w:p>
       <w:pPr>
-        <w:pStyle w:val="Heading1"/>
+        <w:pStyle w:val="Ttulo1"/>
         <w:spacing w:after="200"/>
       </w:pPr>
       <w:bookmarkStart w:id="3" w:name="h.gk7jsi2slvw2" w:colFirst="0" w:colLast="0"/>
@@ -450,7 +450,7 @@
     </w:p>
     <w:p>
       <w:pPr>
-        <w:pStyle w:val="Heading1"/>
+        <w:pStyle w:val="Ttulo1"/>
         <w:spacing w:after="200"/>
       </w:pPr>
       <w:bookmarkStart w:id="4" w:name="h.plijzsy911ow" w:colFirst="0" w:colLast="0"/>
@@ -466,7 +466,7 @@
     <w:p/>
     <w:p>
       <w:pPr>
-        <w:pStyle w:val="Heading1"/>
+        <w:pStyle w:val="Ttulo1"/>
         <w:spacing w:after="200"/>
       </w:pPr>
       <w:bookmarkStart w:id="5" w:name="h.1jdt061lj91i" w:colFirst="0" w:colLast="0"/>
@@ -480,7 +480,7 @@
     </w:p>
     <w:p>
       <w:pPr>
-        <w:pStyle w:val="Heading1"/>
+        <w:pStyle w:val="Ttulo1"/>
         <w:spacing w:before="0" w:after="200"/>
         <w:jc w:val="both"/>
       </w:pPr>
@@ -550,7 +550,7 @@
     </w:p>
     <w:p>
       <w:pPr>
-        <w:pStyle w:val="Heading1"/>
+        <w:pStyle w:val="Ttulo1"/>
         <w:spacing w:after="200"/>
       </w:pPr>
       <w:bookmarkStart w:id="8" w:name="h.tosp7gw6mof3" w:colFirst="0" w:colLast="0"/>
@@ -558,7 +558,7 @@
     </w:p>
     <w:p>
       <w:pPr>
-        <w:pStyle w:val="Heading1"/>
+        <w:pStyle w:val="Ttulo1"/>
         <w:spacing w:after="200"/>
       </w:pPr>
       <w:bookmarkStart w:id="9" w:name="h.qucf5tx8w8p9" w:colFirst="0" w:colLast="0"/>
@@ -566,7 +566,7 @@
     </w:p>
     <w:p>
       <w:pPr>
-        <w:pStyle w:val="Heading1"/>
+        <w:pStyle w:val="Ttulo1"/>
         <w:spacing w:after="200"/>
       </w:pPr>
       <w:bookmarkStart w:id="10" w:name="h.wuyw83upyvij" w:colFirst="0" w:colLast="0"/>
@@ -574,7 +574,7 @@
     </w:p>
     <w:p>
       <w:pPr>
-        <w:pStyle w:val="Heading1"/>
+        <w:pStyle w:val="Ttulo1"/>
         <w:spacing w:after="200"/>
       </w:pPr>
       <w:bookmarkStart w:id="11" w:name="h.5bl6osba9z0o" w:colFirst="0" w:colLast="0"/>
@@ -582,7 +582,7 @@
     </w:p>
     <w:p>
       <w:pPr>
-        <w:pStyle w:val="Heading1"/>
+        <w:pStyle w:val="Ttulo1"/>
         <w:spacing w:after="200"/>
       </w:pPr>
       <w:bookmarkStart w:id="12" w:name="h.svhecmd3v1bf" w:colFirst="0" w:colLast="0"/>
@@ -590,7 +590,7 @@
     </w:p>
     <w:p>
       <w:pPr>
-        <w:pStyle w:val="Heading1"/>
+        <w:pStyle w:val="Ttulo1"/>
         <w:spacing w:after="200"/>
       </w:pPr>
       <w:bookmarkStart w:id="13" w:name="h.s2jvagc38vix" w:colFirst="0" w:colLast="0"/>
@@ -600,7 +600,7 @@
     <w:p/>
     <w:p>
       <w:pPr>
-        <w:pStyle w:val="Heading1"/>
+        <w:pStyle w:val="Ttulo1"/>
         <w:spacing w:after="200"/>
       </w:pPr>
       <w:bookmarkStart w:id="14" w:name="h.yzcscgv5n8cj" w:colFirst="0" w:colLast="0"/>
@@ -608,7 +608,7 @@
     </w:p>
     <w:p>
       <w:pPr>
-        <w:pStyle w:val="Heading1"/>
+        <w:pStyle w:val="Ttulo1"/>
         <w:spacing w:after="200"/>
       </w:pPr>
       <w:bookmarkStart w:id="15" w:name="h.sncbep1wm14m" w:colFirst="0" w:colLast="0"/>
@@ -620,7 +620,7 @@
     <w:p/>
     <w:p>
       <w:pPr>
-        <w:pStyle w:val="Heading1"/>
+        <w:pStyle w:val="Ttulo1"/>
         <w:spacing w:after="200"/>
       </w:pPr>
       <w:bookmarkStart w:id="16" w:name="h.uwckjamlvljc" w:colFirst="0" w:colLast="0"/>
@@ -863,9 +863,9 @@
         <w:lastRenderedPageBreak/>
         <w:drawing>
           <wp:inline distT="0" distB="0" distL="0" distR="0">
-            <wp:extent cx="5486400" cy="2642235"/>
-            <wp:effectExtent l="0" t="0" r="0" b="5715"/>
-            <wp:docPr id="7" name="Imagem 7"/>
+            <wp:extent cx="5486400" cy="2651125"/>
+            <wp:effectExtent l="0" t="0" r="0" b="0"/>
+            <wp:docPr id="10" name="Imagem 10"/>
             <wp:cNvGraphicFramePr>
               <a:graphicFrameLocks xmlns:a="http://schemas.openxmlformats.org/drawingml/2006/main" noChangeAspect="1"/>
             </wp:cNvGraphicFramePr>
@@ -873,10 +873,10 @@
               <a:graphicData uri="http://schemas.openxmlformats.org/drawingml/2006/picture">
                 <pic:pic xmlns:pic="http://schemas.openxmlformats.org/drawingml/2006/picture">
                   <pic:nvPicPr>
-                    <pic:cNvPr id="7" name="telaInicial.jpg"/>
+                    <pic:cNvPr id="10" name="telaInicial.jpg"/>
                     <pic:cNvPicPr/>
                   </pic:nvPicPr>
-                  <pic:blipFill rotWithShape="1">
+                  <pic:blipFill>
                     <a:blip r:embed="rId7" cstate="print">
                       <a:extLst>
                         <a:ext uri="{28A0092B-C50C-407E-A947-70E740481C1C}">
@@ -884,25 +884,18 @@
                         </a:ext>
                       </a:extLst>
                     </a:blip>
-                    <a:srcRect t="1069" b="1"/>
-                    <a:stretch/>
+                    <a:stretch>
+                      <a:fillRect/>
+                    </a:stretch>
                   </pic:blipFill>
-                  <pic:spPr bwMode="auto">
+                  <pic:spPr>
                     <a:xfrm>
                       <a:off x="0" y="0"/>
-                      <a:ext cx="5486400" cy="2642235"/>
+                      <a:ext cx="5486400" cy="2651125"/>
                     </a:xfrm>
                     <a:prstGeom prst="rect">
                       <a:avLst/>
                     </a:prstGeom>
-                    <a:ln>
-                      <a:noFill/>
-                    </a:ln>
-                    <a:extLst>
-                      <a:ext uri="{53640926-AAD7-44D8-BBD7-CCE9431645EC}">
-                        <a14:shadowObscured xmlns:a14="http://schemas.microsoft.com/office/drawing/2010/main"/>
-                      </a:ext>
-                    </a:extLst>
                   </pic:spPr>
                 </pic:pic>
               </a:graphicData>
@@ -1283,14 +1276,16 @@
         </w:rPr>
         <w:t xml:space="preserve"> no sistema.</w:t>
       </w:r>
-    </w:p>
-    <w:p>
-      <w:pPr>
-        <w:pStyle w:val="Heading1"/>
+      <w:bookmarkStart w:id="17" w:name="_GoBack"/>
+      <w:bookmarkEnd w:id="17"/>
+    </w:p>
+    <w:p>
+      <w:pPr>
+        <w:pStyle w:val="Ttulo1"/>
         <w:spacing w:after="200"/>
       </w:pPr>
-      <w:bookmarkStart w:id="17" w:name="h.wjfs3ttii88u" w:colFirst="0" w:colLast="0"/>
-      <w:bookmarkEnd w:id="17"/>
+      <w:bookmarkStart w:id="18" w:name="h.wjfs3ttii88u" w:colFirst="0" w:colLast="0"/>
+      <w:bookmarkEnd w:id="18"/>
       <w:r>
         <w:rPr>
           <w:noProof/>
@@ -1434,18 +1429,18 @@
     </w:p>
     <w:p/>
     <w:p>
-      <w:bookmarkStart w:id="18" w:name="h.6900zxou2fbs" w:colFirst="0" w:colLast="0"/>
-      <w:bookmarkEnd w:id="18"/>
-    </w:p>
-    <w:p/>
-    <w:p/>
-    <w:p>
-      <w:pPr>
-        <w:pStyle w:val="Heading1"/>
+      <w:bookmarkStart w:id="19" w:name="h.6900zxou2fbs" w:colFirst="0" w:colLast="0"/>
+      <w:bookmarkEnd w:id="19"/>
+    </w:p>
+    <w:p/>
+    <w:p/>
+    <w:p>
+      <w:pPr>
+        <w:pStyle w:val="Ttulo1"/>
         <w:spacing w:before="0" w:after="200"/>
       </w:pPr>
-      <w:bookmarkStart w:id="19" w:name="h.aqdpabf3kua3" w:colFirst="0" w:colLast="0"/>
-      <w:bookmarkEnd w:id="19"/>
+      <w:bookmarkStart w:id="20" w:name="h.aqdpabf3kua3" w:colFirst="0" w:colLast="0"/>
+      <w:bookmarkEnd w:id="20"/>
       <w:r>
         <w:t>Banco de dados</w:t>
       </w:r>
@@ -1474,7 +1469,6 @@
           <w:color w:val="FF0000"/>
         </w:rPr>
       </w:pPr>
-      <w:bookmarkStart w:id="20" w:name="_GoBack"/>
       <w:r>
         <w:rPr>
           <w:noProof/>
@@ -1515,7 +1509,6 @@
           </wp:inline>
         </w:drawing>
       </w:r>
-      <w:bookmarkEnd w:id="20"/>
       <w:r>
         <w:rPr>
           <w:color w:val="auto"/>
@@ -1948,7 +1941,7 @@
   <w:style w:type="paragraph" w:default="1" w:styleId="Normal">
     <w:name w:val="Normal"/>
   </w:style>
-  <w:style w:type="paragraph" w:styleId="Heading1">
+  <w:style w:type="paragraph" w:styleId="Ttulo1">
     <w:name w:val="heading 1"/>
     <w:basedOn w:val="Normal"/>
     <w:next w:val="Normal"/>
@@ -1966,7 +1959,7 @@
       <w:szCs w:val="32"/>
     </w:rPr>
   </w:style>
-  <w:style w:type="paragraph" w:styleId="Heading2">
+  <w:style w:type="paragraph" w:styleId="Ttulo2">
     <w:name w:val="heading 2"/>
     <w:basedOn w:val="Normal"/>
     <w:next w:val="Normal"/>
@@ -1984,7 +1977,7 @@
       <w:szCs w:val="26"/>
     </w:rPr>
   </w:style>
-  <w:style w:type="paragraph" w:styleId="Heading3">
+  <w:style w:type="paragraph" w:styleId="Ttulo3">
     <w:name w:val="heading 3"/>
     <w:basedOn w:val="Normal"/>
     <w:next w:val="Normal"/>
@@ -2001,7 +1994,7 @@
       <w:szCs w:val="28"/>
     </w:rPr>
   </w:style>
-  <w:style w:type="paragraph" w:styleId="Heading4">
+  <w:style w:type="paragraph" w:styleId="Ttulo4">
     <w:name w:val="heading 4"/>
     <w:basedOn w:val="Normal"/>
     <w:next w:val="Normal"/>
@@ -2016,7 +2009,7 @@
       <w:b/>
     </w:rPr>
   </w:style>
-  <w:style w:type="paragraph" w:styleId="Heading5">
+  <w:style w:type="paragraph" w:styleId="Ttulo5">
     <w:name w:val="heading 5"/>
     <w:basedOn w:val="Normal"/>
     <w:next w:val="Normal"/>
@@ -2033,7 +2026,7 @@
       <w:szCs w:val="22"/>
     </w:rPr>
   </w:style>
-  <w:style w:type="paragraph" w:styleId="Heading6">
+  <w:style w:type="paragraph" w:styleId="Ttulo6">
     <w:name w:val="heading 6"/>
     <w:basedOn w:val="Normal"/>
     <w:next w:val="Normal"/>
@@ -2050,13 +2043,13 @@
       <w:szCs w:val="20"/>
     </w:rPr>
   </w:style>
-  <w:style w:type="character" w:default="1" w:styleId="DefaultParagraphFont">
+  <w:style w:type="character" w:default="1" w:styleId="Fontepargpadro">
     <w:name w:val="Default Paragraph Font"/>
     <w:uiPriority w:val="1"/>
     <w:semiHidden/>
     <w:unhideWhenUsed/>
   </w:style>
-  <w:style w:type="table" w:default="1" w:styleId="TableNormal">
+  <w:style w:type="table" w:default="1" w:styleId="Tabelanormal">
     <w:name w:val="Normal Table"/>
     <w:uiPriority w:val="99"/>
     <w:semiHidden/>
@@ -2071,13 +2064,13 @@
       </w:tblCellMar>
     </w:tblPr>
   </w:style>
-  <w:style w:type="numbering" w:default="1" w:styleId="NoList">
+  <w:style w:type="numbering" w:default="1" w:styleId="Semlista">
     <w:name w:val="No List"/>
     <w:uiPriority w:val="99"/>
     <w:semiHidden/>
     <w:unhideWhenUsed/>
   </w:style>
-  <w:style w:type="paragraph" w:styleId="Title">
+  <w:style w:type="paragraph" w:styleId="Ttulo">
     <w:name w:val="Title"/>
     <w:basedOn w:val="Normal"/>
     <w:next w:val="Normal"/>
@@ -2093,7 +2086,7 @@
       <w:szCs w:val="72"/>
     </w:rPr>
   </w:style>
-  <w:style w:type="paragraph" w:styleId="Subtitle">
+  <w:style w:type="paragraph" w:styleId="Subttulo">
     <w:name w:val="Subtitle"/>
     <w:basedOn w:val="Normal"/>
     <w:next w:val="Normal"/>
@@ -2112,18 +2105,15 @@
     </w:rPr>
   </w:style>
   <w:style w:type="table" w:customStyle="1" w:styleId="a">
-    <w:basedOn w:val="TableNormal"/>
+    <w:basedOn w:val="Tabelanormal"/>
     <w:pPr>
       <w:contextualSpacing/>
     </w:pPr>
     <w:tblPr>
       <w:tblStyleRowBandSize w:val="1"/>
       <w:tblStyleColBandSize w:val="1"/>
-      <w:tblInd w:w="0" w:type="dxa"/>
       <w:tblCellMar>
-        <w:top w:w="0" w:type="dxa"/>
         <w:left w:w="115" w:type="dxa"/>
-        <w:bottom w:w="0" w:type="dxa"/>
         <w:right w:w="115" w:type="dxa"/>
       </w:tblCellMar>
     </w:tblPr>

</xml_diff>

<commit_message>
alterações no relatório e slides
</commit_message>
<xml_diff>
--- a/ProgWeb-Trabalho.docx
+++ b/ProgWeb-Trabalho.docx
@@ -756,9 +756,9 @@
         <w:lastRenderedPageBreak/>
         <w:drawing>
           <wp:inline distT="0" distB="0" distL="0" distR="0">
-            <wp:extent cx="5486400" cy="5767070"/>
-            <wp:effectExtent l="0" t="0" r="0" b="5080"/>
-            <wp:docPr id="6" name="Imagem 6"/>
+            <wp:extent cx="5486400" cy="5963920"/>
+            <wp:effectExtent l="0" t="0" r="0" b="0"/>
+            <wp:docPr id="1" name="Imagem 1"/>
             <wp:cNvGraphicFramePr>
               <a:graphicFrameLocks xmlns:a="http://schemas.openxmlformats.org/drawingml/2006/main" noChangeAspect="1"/>
             </wp:cNvGraphicFramePr>
@@ -766,7 +766,7 @@
               <a:graphicData uri="http://schemas.openxmlformats.org/drawingml/2006/picture">
                 <pic:pic xmlns:pic="http://schemas.openxmlformats.org/drawingml/2006/picture">
                   <pic:nvPicPr>
-                    <pic:cNvPr id="6" name="cadastroUsuario.jpg"/>
+                    <pic:cNvPr id="1" name="cadastroUsuario.jpg"/>
                     <pic:cNvPicPr/>
                   </pic:nvPicPr>
                   <pic:blipFill>
@@ -784,7 +784,7 @@
                   <pic:spPr>
                     <a:xfrm>
                       <a:off x="0" y="0"/>
-                      <a:ext cx="5486400" cy="5767070"/>
+                      <a:ext cx="5486400" cy="5963920"/>
                     </a:xfrm>
                     <a:prstGeom prst="rect">
                       <a:avLst/>
@@ -938,9 +938,9 @@
         </w:rPr>
         <w:drawing>
           <wp:inline distT="0" distB="0" distL="0" distR="0">
-            <wp:extent cx="5090370" cy="4791075"/>
-            <wp:effectExtent l="0" t="0" r="0" b="0"/>
-            <wp:docPr id="12" name="Imagem 12"/>
+            <wp:extent cx="5044430" cy="4819650"/>
+            <wp:effectExtent l="0" t="0" r="4445" b="0"/>
+            <wp:docPr id="7" name="Imagem 7"/>
             <wp:cNvGraphicFramePr>
               <a:graphicFrameLocks xmlns:a="http://schemas.openxmlformats.org/drawingml/2006/main" noChangeAspect="1"/>
             </wp:cNvGraphicFramePr>
@@ -948,7 +948,7 @@
               <a:graphicData uri="http://schemas.openxmlformats.org/drawingml/2006/picture">
                 <pic:pic xmlns:pic="http://schemas.openxmlformats.org/drawingml/2006/picture">
                   <pic:nvPicPr>
-                    <pic:cNvPr id="12" name="dadosPessoais.jpg"/>
+                    <pic:cNvPr id="7" name="dadosPessoais.jpg"/>
                     <pic:cNvPicPr/>
                   </pic:nvPicPr>
                   <pic:blipFill>
@@ -966,7 +966,7 @@
                   <pic:spPr>
                     <a:xfrm>
                       <a:off x="0" y="0"/>
-                      <a:ext cx="5093355" cy="4793885"/>
+                      <a:ext cx="5050049" cy="4825018"/>
                     </a:xfrm>
                     <a:prstGeom prst="rect">
                       <a:avLst/>
@@ -1018,9 +1018,9 @@
         </w:rPr>
         <w:drawing>
           <wp:inline distT="0" distB="0" distL="0" distR="0">
-            <wp:extent cx="5486400" cy="3646805"/>
+            <wp:extent cx="5486400" cy="3684905"/>
             <wp:effectExtent l="0" t="0" r="0" b="0"/>
-            <wp:docPr id="9" name="Imagem 9"/>
+            <wp:docPr id="11" name="Imagem 11"/>
             <wp:cNvGraphicFramePr>
               <a:graphicFrameLocks xmlns:a="http://schemas.openxmlformats.org/drawingml/2006/main" noChangeAspect="1"/>
             </wp:cNvGraphicFramePr>
@@ -1028,7 +1028,7 @@
               <a:graphicData uri="http://schemas.openxmlformats.org/drawingml/2006/picture">
                 <pic:pic xmlns:pic="http://schemas.openxmlformats.org/drawingml/2006/picture">
                   <pic:nvPicPr>
-                    <pic:cNvPr id="9" name="cadastroVeiculo.jpg"/>
+                    <pic:cNvPr id="11" name="cadastroVeiculo.jpg"/>
                     <pic:cNvPicPr/>
                   </pic:nvPicPr>
                   <pic:blipFill>
@@ -1046,7 +1046,7 @@
                   <pic:spPr>
                     <a:xfrm>
                       <a:off x="0" y="0"/>
-                      <a:ext cx="5486400" cy="3646805"/>
+                      <a:ext cx="5486400" cy="3684905"/>
                     </a:xfrm>
                     <a:prstGeom prst="rect">
                       <a:avLst/>
@@ -1100,9 +1100,9 @@
         <w:lastRenderedPageBreak/>
         <w:drawing>
           <wp:inline distT="0" distB="0" distL="0" distR="0">
-            <wp:extent cx="5457825" cy="4632325"/>
-            <wp:effectExtent l="0" t="0" r="9525" b="0"/>
-            <wp:docPr id="5" name="Imagem 5"/>
+            <wp:extent cx="5486400" cy="4605020"/>
+            <wp:effectExtent l="0" t="0" r="0" b="5080"/>
+            <wp:docPr id="14" name="Imagem 14"/>
             <wp:cNvGraphicFramePr>
               <a:graphicFrameLocks xmlns:a="http://schemas.openxmlformats.org/drawingml/2006/main" noChangeAspect="1"/>
             </wp:cNvGraphicFramePr>
@@ -1110,7 +1110,7 @@
               <a:graphicData uri="http://schemas.openxmlformats.org/drawingml/2006/picture">
                 <pic:pic xmlns:pic="http://schemas.openxmlformats.org/drawingml/2006/picture">
                   <pic:nvPicPr>
-                    <pic:cNvPr id="5" name="dadosDono.jpg"/>
+                    <pic:cNvPr id="14" name="dadosDono.jpg"/>
                     <pic:cNvPicPr/>
                   </pic:nvPicPr>
                   <pic:blipFill>
@@ -1128,7 +1128,7 @@
                   <pic:spPr>
                     <a:xfrm>
                       <a:off x="0" y="0"/>
-                      <a:ext cx="5457825" cy="4632325"/>
+                      <a:ext cx="5486400" cy="4605020"/>
                     </a:xfrm>
                     <a:prstGeom prst="rect">
                       <a:avLst/>
@@ -1276,16 +1276,14 @@
         </w:rPr>
         <w:t xml:space="preserve"> no sistema.</w:t>
       </w:r>
-      <w:bookmarkStart w:id="17" w:name="_GoBack"/>
-      <w:bookmarkEnd w:id="17"/>
     </w:p>
     <w:p>
       <w:pPr>
         <w:pStyle w:val="Ttulo1"/>
         <w:spacing w:after="200"/>
       </w:pPr>
-      <w:bookmarkStart w:id="18" w:name="h.wjfs3ttii88u" w:colFirst="0" w:colLast="0"/>
-      <w:bookmarkEnd w:id="18"/>
+      <w:bookmarkStart w:id="17" w:name="h.wjfs3ttii88u" w:colFirst="0" w:colLast="0"/>
+      <w:bookmarkEnd w:id="17"/>
       <w:r>
         <w:rPr>
           <w:noProof/>
@@ -1293,9 +1291,9 @@
         <w:lastRenderedPageBreak/>
         <w:drawing>
           <wp:inline distT="0" distB="0" distL="0" distR="0">
-            <wp:extent cx="5486400" cy="2955290"/>
+            <wp:extent cx="5486400" cy="3053715"/>
             <wp:effectExtent l="0" t="0" r="0" b="0"/>
-            <wp:docPr id="8" name="Imagem 8"/>
+            <wp:docPr id="15" name="Imagem 15"/>
             <wp:cNvGraphicFramePr>
               <a:graphicFrameLocks xmlns:a="http://schemas.openxmlformats.org/drawingml/2006/main" noChangeAspect="1"/>
             </wp:cNvGraphicFramePr>
@@ -1303,7 +1301,7 @@
               <a:graphicData uri="http://schemas.openxmlformats.org/drawingml/2006/picture">
                 <pic:pic xmlns:pic="http://schemas.openxmlformats.org/drawingml/2006/picture">
                   <pic:nvPicPr>
-                    <pic:cNvPr id="8" name="cadastroCarona.jpg"/>
+                    <pic:cNvPr id="15" name="cadastroCarona.jpg"/>
                     <pic:cNvPicPr/>
                   </pic:nvPicPr>
                   <pic:blipFill>
@@ -1321,7 +1319,7 @@
                   <pic:spPr>
                     <a:xfrm>
                       <a:off x="0" y="0"/>
-                      <a:ext cx="5486400" cy="2955290"/>
+                      <a:ext cx="5486400" cy="3053715"/>
                     </a:xfrm>
                     <a:prstGeom prst="rect">
                       <a:avLst/>
@@ -1429,20 +1427,24 @@
     </w:p>
     <w:p/>
     <w:p>
-      <w:bookmarkStart w:id="19" w:name="h.6900zxou2fbs" w:colFirst="0" w:colLast="0"/>
-      <w:bookmarkEnd w:id="19"/>
-    </w:p>
-    <w:p/>
-    <w:p/>
+      <w:bookmarkStart w:id="18" w:name="h.6900zxou2fbs" w:colFirst="0" w:colLast="0"/>
+      <w:bookmarkEnd w:id="18"/>
+    </w:p>
     <w:p>
       <w:pPr>
         <w:pStyle w:val="Ttulo1"/>
         <w:spacing w:before="0" w:after="200"/>
       </w:pPr>
-      <w:bookmarkStart w:id="20" w:name="h.aqdpabf3kua3" w:colFirst="0" w:colLast="0"/>
+      <w:bookmarkStart w:id="19" w:name="h.aqdpabf3kua3" w:colFirst="0" w:colLast="0"/>
+      <w:bookmarkEnd w:id="19"/>
+      <w:r>
+        <w:lastRenderedPageBreak/>
+        <w:t>Banco d</w:t>
+      </w:r>
+      <w:bookmarkStart w:id="20" w:name="_GoBack"/>
       <w:bookmarkEnd w:id="20"/>
       <w:r>
-        <w:t>Banco de dados</w:t>
+        <w:t>e dados</w:t>
       </w:r>
     </w:p>
     <w:p>

</xml_diff>